<commit_message>
Adding education to profile 5
</commit_message>
<xml_diff>
--- a/p/pro/NODE-JS-DEV_51601205-2024-profile.docx
+++ b/p/pro/NODE-JS-DEV_51601205-2024-profile.docx
@@ -1200,7 +1200,49 @@
                 <w:color w:val="000000"/>
                 <w:sz w:val="20"/>
               </w:rPr>
-              <w:t>Last project details</w:t>
+              <w:t>P</w:t>
+            </w:r>
+            <w:r>
+              <w:rPr>
+                <w:rFonts w:asciiTheme="minorHAnsi" w:hAnsiTheme="minorHAnsi" w:cstheme="minorHAnsi"/>
+                <w:color w:val="000000"/>
+                <w:sz w:val="20"/>
+              </w:rPr>
+              <w:t xml:space="preserve">roject </w:t>
+            </w:r>
+            <w:r>
+              <w:rPr>
+                <w:rFonts w:asciiTheme="minorHAnsi" w:hAnsiTheme="minorHAnsi" w:cstheme="minorHAnsi"/>
+                <w:color w:val="000000"/>
+                <w:sz w:val="20"/>
+              </w:rPr>
+              <w:t xml:space="preserve">and previous </w:t>
+            </w:r>
+            <w:proofErr w:type="gramStart"/>
+            <w:r>
+              <w:rPr>
+                <w:rFonts w:asciiTheme="minorHAnsi" w:hAnsiTheme="minorHAnsi" w:cstheme="minorHAnsi"/>
+                <w:color w:val="000000"/>
+                <w:sz w:val="20"/>
+              </w:rPr>
+              <w:t>companies</w:t>
+            </w:r>
+            <w:proofErr w:type="gramEnd"/>
+            <w:r>
+              <w:rPr>
+                <w:rFonts w:asciiTheme="minorHAnsi" w:hAnsiTheme="minorHAnsi" w:cstheme="minorHAnsi"/>
+                <w:color w:val="000000"/>
+                <w:sz w:val="20"/>
+              </w:rPr>
+              <w:t xml:space="preserve"> </w:t>
+            </w:r>
+            <w:r>
+              <w:rPr>
+                <w:rFonts w:asciiTheme="minorHAnsi" w:hAnsiTheme="minorHAnsi" w:cstheme="minorHAnsi"/>
+                <w:color w:val="000000"/>
+                <w:sz w:val="20"/>
+              </w:rPr>
+              <w:t>details</w:t>
             </w:r>
           </w:p>
         </w:tc>
@@ -3460,6 +3502,106 @@
               </w:rPr>
               <w:t xml:space="preserve">mobile application, ecommerce and information portal </w:t>
             </w:r>
+          </w:p>
+          <w:p>
+            <w:pPr>
+              <w:pStyle w:val="ListParagraph"/>
+              <w:spacing w:line="276" w:lineRule="auto"/>
+              <w:ind w:left="360"/>
+              <w:rPr>
+                <w:rFonts w:asciiTheme="minorHAnsi" w:hAnsiTheme="minorHAnsi" w:cstheme="minorHAnsi"/>
+                <w:color w:val="000000"/>
+                <w:sz w:val="20"/>
+                <w:szCs w:val="20"/>
+              </w:rPr>
+            </w:pPr>
+            <w:r>
+              <w:rPr>
+                <w:rFonts w:asciiTheme="minorHAnsi" w:hAnsiTheme="minorHAnsi" w:cstheme="minorHAnsi"/>
+                <w:color w:val="000000"/>
+                <w:sz w:val="20"/>
+                <w:szCs w:val="20"/>
+              </w:rPr>
+              <w:t xml:space="preserve">Companies: </w:t>
+            </w:r>
+            <w:proofErr w:type="spellStart"/>
+            <w:r>
+              <w:rPr>
+                <w:rFonts w:asciiTheme="minorHAnsi" w:hAnsiTheme="minorHAnsi" w:cstheme="minorHAnsi"/>
+                <w:color w:val="000000"/>
+                <w:sz w:val="20"/>
+                <w:szCs w:val="20"/>
+              </w:rPr>
+              <w:t>Bren</w:t>
+            </w:r>
+            <w:r>
+              <w:rPr>
+                <w:rFonts w:asciiTheme="minorHAnsi" w:hAnsiTheme="minorHAnsi" w:cstheme="minorHAnsi"/>
+                <w:color w:val="000000"/>
+                <w:sz w:val="20"/>
+                <w:szCs w:val="20"/>
+              </w:rPr>
+              <w:t>n</w:t>
+            </w:r>
+            <w:r>
+              <w:rPr>
+                <w:rFonts w:asciiTheme="minorHAnsi" w:hAnsiTheme="minorHAnsi" w:cstheme="minorHAnsi"/>
+                <w:color w:val="000000"/>
+                <w:sz w:val="20"/>
+                <w:szCs w:val="20"/>
+              </w:rPr>
+              <w:t>stroff</w:t>
+            </w:r>
+            <w:proofErr w:type="spellEnd"/>
+            <w:r>
+              <w:rPr>
+                <w:rFonts w:asciiTheme="minorHAnsi" w:hAnsiTheme="minorHAnsi" w:cstheme="minorHAnsi"/>
+                <w:color w:val="000000"/>
+                <w:sz w:val="20"/>
+                <w:szCs w:val="20"/>
+              </w:rPr>
+              <w:t xml:space="preserve"> Marcom (Peera </w:t>
+            </w:r>
+            <w:proofErr w:type="spellStart"/>
+            <w:r>
+              <w:rPr>
+                <w:rFonts w:asciiTheme="minorHAnsi" w:hAnsiTheme="minorHAnsi" w:cstheme="minorHAnsi"/>
+                <w:color w:val="000000"/>
+                <w:sz w:val="20"/>
+                <w:szCs w:val="20"/>
+              </w:rPr>
+              <w:t>Garhi</w:t>
+            </w:r>
+            <w:proofErr w:type="spellEnd"/>
+            <w:r>
+              <w:rPr>
+                <w:rFonts w:asciiTheme="minorHAnsi" w:hAnsiTheme="minorHAnsi" w:cstheme="minorHAnsi"/>
+                <w:color w:val="000000"/>
+                <w:sz w:val="20"/>
+                <w:szCs w:val="20"/>
+              </w:rPr>
+              <w:t xml:space="preserve">, Delhi) and </w:t>
+            </w:r>
+            <w:proofErr w:type="spellStart"/>
+            <w:r>
+              <w:rPr>
+                <w:rFonts w:asciiTheme="minorHAnsi" w:hAnsiTheme="minorHAnsi" w:cstheme="minorHAnsi"/>
+                <w:color w:val="000000"/>
+                <w:sz w:val="20"/>
+                <w:szCs w:val="20"/>
+              </w:rPr>
+              <w:t>Winsoft</w:t>
+            </w:r>
+            <w:proofErr w:type="spellEnd"/>
+            <w:r>
+              <w:rPr>
+                <w:rFonts w:asciiTheme="minorHAnsi" w:hAnsiTheme="minorHAnsi" w:cstheme="minorHAnsi"/>
+                <w:color w:val="000000"/>
+                <w:sz w:val="20"/>
+                <w:szCs w:val="20"/>
+              </w:rPr>
+              <w:t xml:space="preserve"> Solution (Janakpuri, Delhi)</w:t>
+            </w:r>
             <w:r>
               <w:rPr>
                 <w:rFonts w:asciiTheme="minorHAnsi" w:hAnsiTheme="minorHAnsi" w:cstheme="minorHAnsi"/>
@@ -3701,6 +3843,278 @@
                 <w:szCs w:val="20"/>
               </w:rPr>
               <w:t xml:space="preserve"> Mobile development</w:t>
+            </w:r>
+          </w:p>
+          <w:p>
+            <w:pPr>
+              <w:spacing w:line="276" w:lineRule="auto"/>
+              <w:rPr>
+                <w:rFonts w:asciiTheme="minorHAnsi" w:hAnsiTheme="minorHAnsi" w:cstheme="minorHAnsi"/>
+                <w:color w:val="000000"/>
+                <w:sz w:val="20"/>
+                <w:szCs w:val="20"/>
+              </w:rPr>
+            </w:pPr>
+          </w:p>
+          <w:p>
+            <w:pPr>
+              <w:pStyle w:val="ListParagraph"/>
+              <w:numPr>
+                <w:ilvl w:val="0"/>
+                <w:numId w:val="42"/>
+              </w:numPr>
+              <w:spacing w:line="276" w:lineRule="auto"/>
+              <w:ind w:left="360"/>
+              <w:rPr>
+                <w:rFonts w:asciiTheme="minorHAnsi" w:hAnsiTheme="minorHAnsi" w:cstheme="minorHAnsi"/>
+                <w:color w:val="000000"/>
+                <w:sz w:val="20"/>
+                <w:szCs w:val="20"/>
+              </w:rPr>
+            </w:pPr>
+            <w:r>
+              <w:rPr>
+                <w:rFonts w:asciiTheme="minorHAnsi" w:hAnsiTheme="minorHAnsi" w:cstheme="minorHAnsi"/>
+                <w:b/>
+                <w:bCs/>
+                <w:color w:val="000000"/>
+                <w:sz w:val="20"/>
+                <w:szCs w:val="20"/>
+              </w:rPr>
+              <w:t>Heritage Publication</w:t>
+            </w:r>
+            <w:r>
+              <w:rPr>
+                <w:rFonts w:asciiTheme="minorHAnsi" w:hAnsiTheme="minorHAnsi" w:cstheme="minorHAnsi"/>
+                <w:color w:val="000000"/>
+                <w:sz w:val="20"/>
+                <w:szCs w:val="20"/>
+              </w:rPr>
+              <w:t>, Darya Ganj</w:t>
+            </w:r>
+            <w:r>
+              <w:rPr>
+                <w:rFonts w:asciiTheme="minorHAnsi" w:hAnsiTheme="minorHAnsi" w:cstheme="minorHAnsi"/>
+                <w:color w:val="000000"/>
+                <w:sz w:val="20"/>
+                <w:szCs w:val="20"/>
+              </w:rPr>
+              <w:br/>
+              <w:t>Graphic Designer, deliver design and development of internation cultural books.</w:t>
+            </w:r>
+          </w:p>
+          <w:p>
+            <w:pPr>
+              <w:pStyle w:val="ListParagraph"/>
+              <w:spacing w:line="276" w:lineRule="auto"/>
+              <w:ind w:left="360"/>
+              <w:rPr>
+                <w:rFonts w:asciiTheme="minorHAnsi" w:hAnsiTheme="minorHAnsi" w:cstheme="minorHAnsi"/>
+                <w:color w:val="000000"/>
+                <w:sz w:val="20"/>
+                <w:szCs w:val="20"/>
+              </w:rPr>
+            </w:pPr>
+            <w:r>
+              <w:rPr>
+                <w:rFonts w:asciiTheme="minorHAnsi" w:hAnsiTheme="minorHAnsi" w:cstheme="minorHAnsi"/>
+                <w:b/>
+                <w:bCs/>
+                <w:color w:val="000000"/>
+                <w:sz w:val="20"/>
+                <w:szCs w:val="20"/>
+              </w:rPr>
+              <w:t>Web Designer, email campaigning software PHP</w:t>
+            </w:r>
+          </w:p>
+          <w:p>
+            <w:pPr>
+              <w:pStyle w:val="ListParagraph"/>
+              <w:spacing w:line="276" w:lineRule="auto"/>
+              <w:ind w:left="360"/>
+              <w:rPr>
+                <w:rFonts w:asciiTheme="minorHAnsi" w:hAnsiTheme="minorHAnsi" w:cstheme="minorHAnsi"/>
+                <w:color w:val="000000"/>
+                <w:sz w:val="20"/>
+                <w:szCs w:val="20"/>
+              </w:rPr>
+            </w:pPr>
+            <w:r>
+              <w:rPr>
+                <w:rFonts w:asciiTheme="minorHAnsi" w:hAnsiTheme="minorHAnsi" w:cstheme="minorHAnsi"/>
+                <w:i/>
+                <w:iCs/>
+                <w:color w:val="000000"/>
+                <w:sz w:val="20"/>
+                <w:szCs w:val="20"/>
+              </w:rPr>
+              <w:t>Technologies</w:t>
+            </w:r>
+            <w:r>
+              <w:rPr>
+                <w:rFonts w:asciiTheme="minorHAnsi" w:hAnsiTheme="minorHAnsi" w:cstheme="minorHAnsi"/>
+                <w:color w:val="000000"/>
+                <w:sz w:val="20"/>
+                <w:szCs w:val="20"/>
+              </w:rPr>
+              <w:t>:</w:t>
+            </w:r>
+          </w:p>
+          <w:p>
+            <w:pPr>
+              <w:pStyle w:val="ListParagraph"/>
+              <w:numPr>
+                <w:ilvl w:val="0"/>
+                <w:numId w:val="48"/>
+              </w:numPr>
+              <w:spacing w:line="276" w:lineRule="auto"/>
+              <w:ind w:left="648" w:hanging="288"/>
+              <w:rPr>
+                <w:rFonts w:asciiTheme="minorHAnsi" w:hAnsiTheme="minorHAnsi" w:cstheme="minorHAnsi"/>
+                <w:color w:val="000000"/>
+                <w:sz w:val="20"/>
+                <w:szCs w:val="20"/>
+              </w:rPr>
+            </w:pPr>
+            <w:r>
+              <w:rPr>
+                <w:rFonts w:asciiTheme="minorHAnsi" w:hAnsiTheme="minorHAnsi" w:cstheme="minorHAnsi"/>
+                <w:color w:val="000000"/>
+                <w:sz w:val="20"/>
+                <w:szCs w:val="20"/>
+              </w:rPr>
+              <w:t>PHP Joomla/</w:t>
+            </w:r>
+            <w:proofErr w:type="spellStart"/>
+            <w:r>
+              <w:rPr>
+                <w:rFonts w:asciiTheme="minorHAnsi" w:hAnsiTheme="minorHAnsi" w:cstheme="minorHAnsi"/>
+                <w:color w:val="000000"/>
+                <w:sz w:val="20"/>
+                <w:szCs w:val="20"/>
+              </w:rPr>
+              <w:t>Wordpress</w:t>
+            </w:r>
+            <w:proofErr w:type="spellEnd"/>
+            <w:r>
+              <w:rPr>
+                <w:rFonts w:asciiTheme="minorHAnsi" w:hAnsiTheme="minorHAnsi" w:cstheme="minorHAnsi"/>
+                <w:color w:val="000000"/>
+                <w:sz w:val="20"/>
+                <w:szCs w:val="20"/>
+              </w:rPr>
+              <w:t xml:space="preserve"> web development</w:t>
+            </w:r>
+          </w:p>
+          <w:p>
+            <w:pPr>
+              <w:pStyle w:val="ListParagraph"/>
+              <w:numPr>
+                <w:ilvl w:val="0"/>
+                <w:numId w:val="48"/>
+              </w:numPr>
+              <w:spacing w:line="276" w:lineRule="auto"/>
+              <w:ind w:left="648" w:hanging="288"/>
+              <w:rPr>
+                <w:rFonts w:asciiTheme="minorHAnsi" w:hAnsiTheme="minorHAnsi" w:cstheme="minorHAnsi"/>
+                <w:color w:val="000000"/>
+                <w:sz w:val="20"/>
+                <w:szCs w:val="20"/>
+              </w:rPr>
+            </w:pPr>
+            <w:r>
+              <w:rPr>
+                <w:rFonts w:asciiTheme="minorHAnsi" w:hAnsiTheme="minorHAnsi" w:cstheme="minorHAnsi"/>
+                <w:color w:val="000000"/>
+                <w:sz w:val="20"/>
+                <w:szCs w:val="20"/>
+              </w:rPr>
+              <w:t>Adobe Creative Suite for Designing</w:t>
+            </w:r>
+          </w:p>
+          <w:p>
+            <w:pPr>
+              <w:pStyle w:val="ListParagraph"/>
+              <w:numPr>
+                <w:ilvl w:val="0"/>
+                <w:numId w:val="48"/>
+              </w:numPr>
+              <w:spacing w:line="276" w:lineRule="auto"/>
+              <w:ind w:left="648" w:hanging="288"/>
+              <w:rPr>
+                <w:rFonts w:asciiTheme="minorHAnsi" w:hAnsiTheme="minorHAnsi" w:cstheme="minorHAnsi"/>
+                <w:color w:val="000000"/>
+                <w:sz w:val="20"/>
+                <w:szCs w:val="20"/>
+              </w:rPr>
+            </w:pPr>
+            <w:r>
+              <w:rPr>
+                <w:rFonts w:asciiTheme="minorHAnsi" w:hAnsiTheme="minorHAnsi" w:cstheme="minorHAnsi"/>
+                <w:color w:val="000000"/>
+                <w:sz w:val="20"/>
+                <w:szCs w:val="20"/>
+              </w:rPr>
+              <w:t>Adobe Dreamweaver for deployment to Virtual Private Server</w:t>
+            </w:r>
+          </w:p>
+          <w:p>
+            <w:pPr>
+              <w:spacing w:line="276" w:lineRule="auto"/>
+              <w:rPr>
+                <w:rFonts w:asciiTheme="minorHAnsi" w:hAnsiTheme="minorHAnsi" w:cstheme="minorHAnsi"/>
+                <w:color w:val="000000"/>
+                <w:sz w:val="20"/>
+                <w:szCs w:val="20"/>
+              </w:rPr>
+            </w:pPr>
+          </w:p>
+          <w:p>
+            <w:pPr>
+              <w:pStyle w:val="ListParagraph"/>
+              <w:numPr>
+                <w:ilvl w:val="0"/>
+                <w:numId w:val="42"/>
+              </w:numPr>
+              <w:spacing w:line="276" w:lineRule="auto"/>
+              <w:ind w:left="360"/>
+              <w:rPr>
+                <w:rFonts w:asciiTheme="minorHAnsi" w:hAnsiTheme="minorHAnsi" w:cstheme="minorHAnsi"/>
+                <w:color w:val="000000"/>
+                <w:sz w:val="20"/>
+                <w:szCs w:val="20"/>
+              </w:rPr>
+            </w:pPr>
+            <w:r>
+              <w:rPr>
+                <w:rFonts w:asciiTheme="minorHAnsi" w:hAnsiTheme="minorHAnsi" w:cstheme="minorHAnsi"/>
+                <w:b/>
+                <w:bCs/>
+                <w:color w:val="000000"/>
+                <w:sz w:val="20"/>
+                <w:szCs w:val="20"/>
+              </w:rPr>
+              <w:lastRenderedPageBreak/>
+              <w:t>Airtel Internet Café</w:t>
+            </w:r>
+            <w:r>
+              <w:rPr>
+                <w:rFonts w:asciiTheme="minorHAnsi" w:hAnsiTheme="minorHAnsi" w:cstheme="minorHAnsi"/>
+                <w:color w:val="000000"/>
+                <w:sz w:val="20"/>
+                <w:szCs w:val="20"/>
+              </w:rPr>
+              <w:t>, Liberty, Karol Bagh (Part Time)</w:t>
+            </w:r>
+            <w:r>
+              <w:rPr>
+                <w:rFonts w:asciiTheme="minorHAnsi" w:hAnsiTheme="minorHAnsi" w:cstheme="minorHAnsi"/>
+                <w:color w:val="000000"/>
+                <w:sz w:val="20"/>
+                <w:szCs w:val="20"/>
+              </w:rPr>
+              <w:br/>
+              <w:t>Computer Hardware and Networking Engineer</w:t>
             </w:r>
           </w:p>
           <w:p>
@@ -4142,7 +4556,6 @@
                 <w:sz w:val="20"/>
                 <w:szCs w:val="20"/>
               </w:rPr>
-              <w:lastRenderedPageBreak/>
               <w:t>Currently working with</w:t>
             </w:r>
             <w:r>
@@ -5279,6 +5692,7 @@
                 <w:bCs/>
                 <w:sz w:val="20"/>
               </w:rPr>
+              <w:lastRenderedPageBreak/>
               <w:br/>
             </w:r>
             <w:proofErr w:type="spellStart"/>
@@ -5363,556 +5777,6 @@
                 <w:rFonts w:asciiTheme="minorHAnsi" w:hAnsiTheme="minorHAnsi" w:cstheme="minorHAnsi"/>
                 <w:b/>
                 <w:bCs/>
-                <w:sz w:val="20"/>
-              </w:rPr>
-            </w:pPr>
-          </w:p>
-        </w:tc>
-      </w:tr>
-      <w:tr>
-        <w:tblPrEx>
-          <w:tblLook w:val="0000" w:firstRow="0" w:lastRow="0" w:firstColumn="0" w:lastColumn="0" w:noHBand="0" w:noVBand="0"/>
-        </w:tblPrEx>
-        <w:trPr>
-          <w:trHeight w:val="800"/>
-        </w:trPr>
-        <w:tc>
-          <w:tcPr>
-            <w:tcW w:w="1422" w:type="dxa"/>
-          </w:tcPr>
-          <w:p>
-            <w:pPr>
-              <w:pStyle w:val="Achievement"/>
-              <w:numPr>
-                <w:ilvl w:val="0"/>
-                <w:numId w:val="0"/>
-              </w:numPr>
-              <w:jc w:val="left"/>
-              <w:rPr>
-                <w:rFonts w:asciiTheme="minorHAnsi" w:hAnsiTheme="minorHAnsi" w:cstheme="minorHAnsi"/>
-                <w:b/>
-                <w:bCs/>
-                <w:sz w:val="20"/>
-              </w:rPr>
-            </w:pPr>
-            <w:r>
-              <w:rPr>
-                <w:rFonts w:asciiTheme="minorHAnsi" w:hAnsiTheme="minorHAnsi" w:cstheme="minorHAnsi"/>
-                <w:b/>
-                <w:bCs/>
-                <w:sz w:val="20"/>
-              </w:rPr>
-              <w:br/>
-              <w:t>Hobbies</w:t>
-            </w:r>
-          </w:p>
-        </w:tc>
-        <w:tc>
-          <w:tcPr>
-            <w:tcW w:w="8203" w:type="dxa"/>
-          </w:tcPr>
-          <w:p>
-            <w:pPr>
-              <w:pStyle w:val="Achievement"/>
-              <w:numPr>
-                <w:ilvl w:val="0"/>
-                <w:numId w:val="0"/>
-              </w:numPr>
-              <w:ind w:hanging="18"/>
-              <w:rPr>
-                <w:rFonts w:asciiTheme="minorHAnsi" w:hAnsiTheme="minorHAnsi" w:cstheme="minorHAnsi"/>
-                <w:sz w:val="20"/>
-              </w:rPr>
-            </w:pPr>
-            <w:r>
-              <w:rPr>
-                <w:rFonts w:asciiTheme="minorHAnsi" w:hAnsiTheme="minorHAnsi" w:cstheme="minorHAnsi"/>
-                <w:sz w:val="20"/>
-              </w:rPr>
-              <w:br/>
-              <w:t>Yoga, Swimming, World News, Gaming</w:t>
-            </w:r>
-            <w:r>
-              <w:rPr>
-                <w:rFonts w:asciiTheme="minorHAnsi" w:hAnsiTheme="minorHAnsi" w:cstheme="minorHAnsi"/>
-                <w:sz w:val="20"/>
-              </w:rPr>
-              <w:t>, Data Science and AI Technology reading and learnings, Cycling</w:t>
-            </w:r>
-            <w:r>
-              <w:rPr>
-                <w:rFonts w:asciiTheme="minorHAnsi" w:hAnsiTheme="minorHAnsi" w:cstheme="minorHAnsi"/>
-                <w:sz w:val="20"/>
-              </w:rPr>
-              <w:t>, Music and Finance Investment</w:t>
-            </w:r>
-          </w:p>
-        </w:tc>
-      </w:tr>
-      <w:tr>
-        <w:tblPrEx>
-          <w:tblLook w:val="0000" w:firstRow="0" w:lastRow="0" w:firstColumn="0" w:lastColumn="0" w:noHBand="0" w:noVBand="0"/>
-        </w:tblPrEx>
-        <w:trPr>
-          <w:trHeight w:val="800"/>
-        </w:trPr>
-        <w:tc>
-          <w:tcPr>
-            <w:tcW w:w="1422" w:type="dxa"/>
-            <w:vAlign w:val="center"/>
-          </w:tcPr>
-          <w:p>
-            <w:pPr>
-              <w:pStyle w:val="Achievement"/>
-              <w:numPr>
-                <w:ilvl w:val="0"/>
-                <w:numId w:val="0"/>
-              </w:numPr>
-              <w:jc w:val="left"/>
-              <w:rPr>
-                <w:rFonts w:asciiTheme="minorHAnsi" w:hAnsiTheme="minorHAnsi" w:cstheme="minorHAnsi"/>
-                <w:b/>
-                <w:bCs/>
-                <w:sz w:val="20"/>
-              </w:rPr>
-            </w:pPr>
-            <w:r>
-              <w:rPr>
-                <w:rFonts w:asciiTheme="minorHAnsi" w:hAnsiTheme="minorHAnsi" w:cstheme="minorHAnsi"/>
-                <w:b/>
-                <w:bCs/>
-                <w:sz w:val="20"/>
-              </w:rPr>
-              <w:t>Personal Information</w:t>
-            </w:r>
-          </w:p>
-        </w:tc>
-        <w:tc>
-          <w:tcPr>
-            <w:tcW w:w="8203" w:type="dxa"/>
-          </w:tcPr>
-          <w:p>
-            <w:pPr>
-              <w:pStyle w:val="Achievement"/>
-              <w:numPr>
-                <w:ilvl w:val="0"/>
-                <w:numId w:val="0"/>
-              </w:numPr>
-              <w:ind w:hanging="18"/>
-              <w:rPr>
-                <w:rFonts w:asciiTheme="minorHAnsi" w:hAnsiTheme="minorHAnsi" w:cstheme="minorHAnsi"/>
-                <w:sz w:val="20"/>
-              </w:rPr>
-            </w:pPr>
-          </w:p>
-          <w:p>
-            <w:pPr>
-              <w:pStyle w:val="Achievement"/>
-              <w:numPr>
-                <w:ilvl w:val="0"/>
-                <w:numId w:val="0"/>
-              </w:numPr>
-              <w:ind w:hanging="18"/>
-              <w:rPr>
-                <w:rFonts w:asciiTheme="minorHAnsi" w:hAnsiTheme="minorHAnsi" w:cstheme="minorHAnsi"/>
-                <w:sz w:val="20"/>
-              </w:rPr>
-            </w:pPr>
-            <w:r>
-              <w:rPr>
-                <w:rFonts w:asciiTheme="minorHAnsi" w:hAnsiTheme="minorHAnsi" w:cstheme="minorHAnsi"/>
-                <w:sz w:val="20"/>
-              </w:rPr>
-              <w:t xml:space="preserve">Father (M.A. in Economics) retired as program officer. Now works as share market player. Mother (B.A.) Younger brother pursuing </w:t>
-            </w:r>
-            <w:proofErr w:type="gramStart"/>
-            <w:r>
-              <w:rPr>
-                <w:rFonts w:asciiTheme="minorHAnsi" w:hAnsiTheme="minorHAnsi" w:cstheme="minorHAnsi"/>
-                <w:sz w:val="20"/>
-              </w:rPr>
-              <w:t>M.Com</w:t>
-            </w:r>
-            <w:proofErr w:type="gramEnd"/>
-          </w:p>
-          <w:p>
-            <w:pPr>
-              <w:pStyle w:val="Achievement"/>
-              <w:numPr>
-                <w:ilvl w:val="0"/>
-                <w:numId w:val="0"/>
-              </w:numPr>
-              <w:ind w:hanging="18"/>
-              <w:rPr>
-                <w:rFonts w:asciiTheme="minorHAnsi" w:hAnsiTheme="minorHAnsi" w:cstheme="minorHAnsi"/>
-                <w:sz w:val="20"/>
-              </w:rPr>
-            </w:pPr>
-          </w:p>
-          <w:p>
-            <w:pPr>
-              <w:pStyle w:val="Achievement"/>
-              <w:numPr>
-                <w:ilvl w:val="0"/>
-                <w:numId w:val="0"/>
-              </w:numPr>
-              <w:ind w:left="-18"/>
-              <w:rPr>
-                <w:rFonts w:asciiTheme="minorHAnsi" w:hAnsiTheme="minorHAnsi" w:cstheme="minorHAnsi"/>
-                <w:sz w:val="20"/>
-              </w:rPr>
-            </w:pPr>
-            <w:r>
-              <w:rPr>
-                <w:rFonts w:asciiTheme="minorHAnsi" w:hAnsiTheme="minorHAnsi" w:cstheme="minorHAnsi"/>
-                <w:sz w:val="20"/>
-              </w:rPr>
-              <w:t>Thanks for reading my resume to the last page.</w:t>
-            </w:r>
-          </w:p>
-          <w:p>
-            <w:pPr>
-              <w:pStyle w:val="Achievement"/>
-              <w:numPr>
-                <w:ilvl w:val="0"/>
-                <w:numId w:val="0"/>
-              </w:numPr>
-              <w:ind w:left="-18"/>
-              <w:rPr>
-                <w:rFonts w:asciiTheme="minorHAnsi" w:hAnsiTheme="minorHAnsi" w:cstheme="minorHAnsi"/>
-                <w:sz w:val="20"/>
-              </w:rPr>
-            </w:pPr>
-            <w:r>
-              <w:rPr>
-                <w:rFonts w:asciiTheme="minorHAnsi" w:hAnsiTheme="minorHAnsi" w:cstheme="minorHAnsi"/>
-                <w:sz w:val="20"/>
-              </w:rPr>
-              <w:t>Connect to online portfolio greatwebist.wordpress.com, github.com/</w:t>
-            </w:r>
-            <w:proofErr w:type="spellStart"/>
-            <w:r>
-              <w:rPr>
-                <w:rFonts w:asciiTheme="minorHAnsi" w:hAnsiTheme="minorHAnsi" w:cstheme="minorHAnsi"/>
-                <w:sz w:val="20"/>
-              </w:rPr>
-              <w:t>ranrolls</w:t>
-            </w:r>
-            <w:proofErr w:type="spellEnd"/>
-            <w:r>
-              <w:rPr>
-                <w:rFonts w:asciiTheme="minorHAnsi" w:hAnsiTheme="minorHAnsi" w:cstheme="minorHAnsi"/>
-                <w:sz w:val="20"/>
-              </w:rPr>
-              <w:t xml:space="preserve"> and </w:t>
-            </w:r>
-            <w:proofErr w:type="spellStart"/>
-            <w:r>
-              <w:rPr>
-                <w:rFonts w:asciiTheme="minorHAnsi" w:hAnsiTheme="minorHAnsi" w:cstheme="minorHAnsi"/>
-                <w:sz w:val="20"/>
-              </w:rPr>
-              <w:t>stackoverflow</w:t>
-            </w:r>
-            <w:proofErr w:type="spellEnd"/>
-            <w:r>
-              <w:rPr>
-                <w:rFonts w:asciiTheme="minorHAnsi" w:hAnsiTheme="minorHAnsi" w:cstheme="minorHAnsi"/>
-                <w:sz w:val="20"/>
-              </w:rPr>
-              <w:t>/</w:t>
-            </w:r>
-            <w:proofErr w:type="spellStart"/>
-            <w:r>
-              <w:rPr>
-                <w:rFonts w:asciiTheme="minorHAnsi" w:hAnsiTheme="minorHAnsi" w:cstheme="minorHAnsi"/>
-                <w:sz w:val="20"/>
-              </w:rPr>
-              <w:t>roybellnet</w:t>
-            </w:r>
-            <w:proofErr w:type="spellEnd"/>
-            <w:r>
-              <w:rPr>
-                <w:rFonts w:asciiTheme="minorHAnsi" w:hAnsiTheme="minorHAnsi" w:cstheme="minorHAnsi"/>
-                <w:sz w:val="20"/>
-              </w:rPr>
-              <w:t xml:space="preserve"> for latest update. It will also help you to track technical journey in computer world so far</w:t>
-            </w:r>
-          </w:p>
-        </w:tc>
-      </w:tr>
-      <w:tr>
-        <w:tblPrEx>
-          <w:tblLook w:val="0000" w:firstRow="0" w:lastRow="0" w:firstColumn="0" w:lastColumn="0" w:noHBand="0" w:noVBand="0"/>
-        </w:tblPrEx>
-        <w:trPr>
-          <w:trHeight w:val="800"/>
-        </w:trPr>
-        <w:tc>
-          <w:tcPr>
-            <w:tcW w:w="1422" w:type="dxa"/>
-            <w:vAlign w:val="center"/>
-          </w:tcPr>
-          <w:p>
-            <w:pPr>
-              <w:pStyle w:val="Achievement"/>
-              <w:numPr>
-                <w:ilvl w:val="0"/>
-                <w:numId w:val="0"/>
-              </w:numPr>
-              <w:jc w:val="left"/>
-              <w:rPr>
-                <w:rFonts w:asciiTheme="minorHAnsi" w:hAnsiTheme="minorHAnsi" w:cstheme="minorHAnsi"/>
-                <w:b/>
-                <w:bCs/>
-                <w:sz w:val="20"/>
-              </w:rPr>
-            </w:pPr>
-            <w:r>
-              <w:rPr>
-                <w:rFonts w:asciiTheme="minorHAnsi" w:hAnsiTheme="minorHAnsi" w:cstheme="minorHAnsi"/>
-                <w:b/>
-                <w:bCs/>
-                <w:sz w:val="20"/>
-              </w:rPr>
-              <w:lastRenderedPageBreak/>
-              <w:t>P</w:t>
-            </w:r>
-            <w:r>
-              <w:rPr>
-                <w:rFonts w:asciiTheme="minorHAnsi" w:hAnsiTheme="minorHAnsi" w:cstheme="minorHAnsi"/>
-                <w:b/>
-                <w:bCs/>
-                <w:sz w:val="20"/>
-              </w:rPr>
-              <w:t>ersonal Details</w:t>
-            </w:r>
-          </w:p>
-          <w:p>
-            <w:pPr>
-              <w:pStyle w:val="Achievement"/>
-              <w:numPr>
-                <w:ilvl w:val="0"/>
-                <w:numId w:val="0"/>
-              </w:numPr>
-              <w:jc w:val="left"/>
-              <w:rPr>
-                <w:rFonts w:asciiTheme="minorHAnsi" w:hAnsiTheme="minorHAnsi" w:cstheme="minorHAnsi"/>
-                <w:sz w:val="20"/>
-              </w:rPr>
-            </w:pPr>
-            <w:r>
-              <w:rPr>
-                <w:rFonts w:asciiTheme="minorHAnsi" w:hAnsiTheme="minorHAnsi" w:cstheme="minorHAnsi"/>
-                <w:sz w:val="20"/>
-              </w:rPr>
-              <w:t>Date of Birth</w:t>
-            </w:r>
-          </w:p>
-          <w:p>
-            <w:pPr>
-              <w:pStyle w:val="Achievement"/>
-              <w:numPr>
-                <w:ilvl w:val="0"/>
-                <w:numId w:val="0"/>
-              </w:numPr>
-              <w:jc w:val="left"/>
-              <w:rPr>
-                <w:rFonts w:asciiTheme="minorHAnsi" w:hAnsiTheme="minorHAnsi" w:cstheme="minorHAnsi"/>
-                <w:sz w:val="20"/>
-              </w:rPr>
-            </w:pPr>
-            <w:r>
-              <w:rPr>
-                <w:rFonts w:asciiTheme="minorHAnsi" w:hAnsiTheme="minorHAnsi" w:cstheme="minorHAnsi"/>
-                <w:sz w:val="20"/>
-              </w:rPr>
-              <w:t>Father’s name</w:t>
-            </w:r>
-          </w:p>
-          <w:p>
-            <w:pPr>
-              <w:pStyle w:val="Achievement"/>
-              <w:numPr>
-                <w:ilvl w:val="0"/>
-                <w:numId w:val="0"/>
-              </w:numPr>
-              <w:jc w:val="left"/>
-              <w:rPr>
-                <w:rFonts w:asciiTheme="minorHAnsi" w:hAnsiTheme="minorHAnsi" w:cstheme="minorHAnsi"/>
-                <w:sz w:val="20"/>
-              </w:rPr>
-            </w:pPr>
-            <w:r>
-              <w:rPr>
-                <w:rFonts w:asciiTheme="minorHAnsi" w:hAnsiTheme="minorHAnsi" w:cstheme="minorHAnsi"/>
-                <w:sz w:val="20"/>
-              </w:rPr>
-              <w:t>Marital Status</w:t>
-            </w:r>
-          </w:p>
-          <w:p>
-            <w:pPr>
-              <w:pStyle w:val="Achievement"/>
-              <w:numPr>
-                <w:ilvl w:val="0"/>
-                <w:numId w:val="0"/>
-              </w:numPr>
-              <w:jc w:val="left"/>
-              <w:rPr>
-                <w:rFonts w:asciiTheme="minorHAnsi" w:hAnsiTheme="minorHAnsi" w:cstheme="minorHAnsi"/>
-                <w:sz w:val="20"/>
-              </w:rPr>
-            </w:pPr>
-            <w:r>
-              <w:rPr>
-                <w:rFonts w:asciiTheme="minorHAnsi" w:hAnsiTheme="minorHAnsi" w:cstheme="minorHAnsi"/>
-                <w:sz w:val="20"/>
-              </w:rPr>
-              <w:t>Languages</w:t>
-            </w:r>
-          </w:p>
-        </w:tc>
-        <w:tc>
-          <w:tcPr>
-            <w:tcW w:w="8203" w:type="dxa"/>
-          </w:tcPr>
-          <w:p>
-            <w:pPr>
-              <w:pStyle w:val="Achievement"/>
-              <w:numPr>
-                <w:ilvl w:val="0"/>
-                <w:numId w:val="0"/>
-              </w:numPr>
-              <w:ind w:hanging="18"/>
-              <w:rPr>
-                <w:rFonts w:asciiTheme="minorHAnsi" w:hAnsiTheme="minorHAnsi" w:cstheme="minorHAnsi"/>
-                <w:sz w:val="20"/>
-              </w:rPr>
-            </w:pPr>
-          </w:p>
-          <w:p>
-            <w:pPr>
-              <w:pStyle w:val="Achievement"/>
-              <w:numPr>
-                <w:ilvl w:val="0"/>
-                <w:numId w:val="0"/>
-              </w:numPr>
-              <w:ind w:hanging="18"/>
-              <w:rPr>
-                <w:rFonts w:asciiTheme="minorHAnsi" w:hAnsiTheme="minorHAnsi" w:cstheme="minorHAnsi"/>
-                <w:sz w:val="20"/>
-              </w:rPr>
-            </w:pPr>
-          </w:p>
-          <w:p>
-            <w:pPr>
-              <w:pStyle w:val="Achievement"/>
-              <w:numPr>
-                <w:ilvl w:val="0"/>
-                <w:numId w:val="0"/>
-              </w:numPr>
-              <w:ind w:hanging="18"/>
-              <w:rPr>
-                <w:rFonts w:asciiTheme="minorHAnsi" w:hAnsiTheme="minorHAnsi" w:cstheme="minorHAnsi"/>
-                <w:sz w:val="20"/>
-              </w:rPr>
-            </w:pPr>
-          </w:p>
-          <w:p>
-            <w:pPr>
-              <w:pStyle w:val="Achievement"/>
-              <w:numPr>
-                <w:ilvl w:val="0"/>
-                <w:numId w:val="0"/>
-              </w:numPr>
-              <w:ind w:hanging="18"/>
-              <w:rPr>
-                <w:rFonts w:asciiTheme="minorHAnsi" w:hAnsiTheme="minorHAnsi" w:cstheme="minorHAnsi"/>
-                <w:sz w:val="20"/>
-              </w:rPr>
-            </w:pPr>
-            <w:r>
-              <w:rPr>
-                <w:rFonts w:asciiTheme="minorHAnsi" w:hAnsiTheme="minorHAnsi" w:cstheme="minorHAnsi"/>
-                <w:sz w:val="20"/>
-              </w:rPr>
-              <w:t>02nd March 1988</w:t>
-            </w:r>
-          </w:p>
-          <w:p>
-            <w:pPr>
-              <w:pStyle w:val="Achievement"/>
-              <w:numPr>
-                <w:ilvl w:val="0"/>
-                <w:numId w:val="0"/>
-              </w:numPr>
-              <w:ind w:hanging="18"/>
-              <w:rPr>
-                <w:rFonts w:asciiTheme="minorHAnsi" w:hAnsiTheme="minorHAnsi" w:cstheme="minorHAnsi"/>
-                <w:sz w:val="20"/>
-              </w:rPr>
-            </w:pPr>
-            <w:r>
-              <w:rPr>
-                <w:rFonts w:asciiTheme="minorHAnsi" w:hAnsiTheme="minorHAnsi" w:cstheme="minorHAnsi"/>
-                <w:sz w:val="20"/>
-              </w:rPr>
-              <w:t>Shri Rajender Kumar Sharma</w:t>
-            </w:r>
-          </w:p>
-          <w:p>
-            <w:pPr>
-              <w:pStyle w:val="Achievement"/>
-              <w:numPr>
-                <w:ilvl w:val="0"/>
-                <w:numId w:val="0"/>
-              </w:numPr>
-              <w:ind w:hanging="18"/>
-              <w:rPr>
-                <w:rFonts w:asciiTheme="minorHAnsi" w:hAnsiTheme="minorHAnsi" w:cstheme="minorHAnsi"/>
-                <w:sz w:val="20"/>
-              </w:rPr>
-            </w:pPr>
-            <w:r>
-              <w:rPr>
-                <w:rFonts w:asciiTheme="minorHAnsi" w:hAnsiTheme="minorHAnsi" w:cstheme="minorHAnsi"/>
-                <w:sz w:val="20"/>
-              </w:rPr>
-              <w:t>Married</w:t>
-            </w:r>
-          </w:p>
-          <w:p>
-            <w:pPr>
-              <w:pStyle w:val="Achievement"/>
-              <w:numPr>
-                <w:ilvl w:val="0"/>
-                <w:numId w:val="0"/>
-              </w:numPr>
-              <w:ind w:hanging="18"/>
-              <w:rPr>
-                <w:rFonts w:asciiTheme="minorHAnsi" w:hAnsiTheme="minorHAnsi" w:cstheme="minorHAnsi"/>
-                <w:sz w:val="20"/>
-              </w:rPr>
-            </w:pPr>
-            <w:r>
-              <w:rPr>
-                <w:rFonts w:asciiTheme="minorHAnsi" w:hAnsiTheme="minorHAnsi" w:cstheme="minorHAnsi"/>
-                <w:sz w:val="20"/>
-              </w:rPr>
-              <w:t>English, Hindi and Punjabi</w:t>
-            </w:r>
-          </w:p>
-          <w:p>
-            <w:pPr>
-              <w:pStyle w:val="Achievement"/>
-              <w:numPr>
-                <w:ilvl w:val="0"/>
-                <w:numId w:val="0"/>
-              </w:numPr>
-              <w:ind w:hanging="18"/>
-              <w:rPr>
-                <w:rFonts w:asciiTheme="minorHAnsi" w:hAnsiTheme="minorHAnsi" w:cstheme="minorHAnsi"/>
                 <w:sz w:val="20"/>
               </w:rPr>
             </w:pPr>
@@ -5953,7 +5817,369 @@
                 <w:bCs/>
                 <w:sz w:val="20"/>
               </w:rPr>
-              <w:t>Declaration</w:t>
+              <w:t>Education Details</w:t>
+            </w:r>
+          </w:p>
+        </w:tc>
+        <w:tc>
+          <w:tcPr>
+            <w:tcW w:w="8203" w:type="dxa"/>
+            <w:vAlign w:val="center"/>
+          </w:tcPr>
+          <w:p>
+            <w:pPr>
+              <w:pStyle w:val="Achievement"/>
+              <w:numPr>
+                <w:ilvl w:val="0"/>
+                <w:numId w:val="0"/>
+              </w:numPr>
+              <w:ind w:left="360" w:hanging="360"/>
+              <w:rPr>
+                <w:rFonts w:asciiTheme="minorHAnsi" w:hAnsiTheme="minorHAnsi" w:cstheme="minorHAnsi"/>
+                <w:sz w:val="20"/>
+              </w:rPr>
+            </w:pPr>
+          </w:p>
+          <w:p>
+            <w:pPr>
+              <w:pStyle w:val="Achievement"/>
+              <w:numPr>
+                <w:ilvl w:val="0"/>
+                <w:numId w:val="49"/>
+              </w:numPr>
+              <w:rPr>
+                <w:rFonts w:asciiTheme="minorHAnsi" w:hAnsiTheme="minorHAnsi" w:cstheme="minorHAnsi"/>
+                <w:sz w:val="20"/>
+              </w:rPr>
+            </w:pPr>
+            <w:r>
+              <w:rPr>
+                <w:rFonts w:asciiTheme="minorHAnsi" w:hAnsiTheme="minorHAnsi" w:cstheme="minorHAnsi"/>
+                <w:b/>
+                <w:bCs/>
+                <w:sz w:val="20"/>
+              </w:rPr>
+              <w:t>CCNA and MCSC certification training</w:t>
+            </w:r>
+            <w:r>
+              <w:rPr>
+                <w:rFonts w:asciiTheme="minorHAnsi" w:hAnsiTheme="minorHAnsi" w:cstheme="minorHAnsi"/>
+                <w:sz w:val="20"/>
+              </w:rPr>
+              <w:t>, ASET Delhi</w:t>
+            </w:r>
+            <w:r>
+              <w:rPr>
+                <w:rFonts w:asciiTheme="minorHAnsi" w:hAnsiTheme="minorHAnsi" w:cstheme="minorHAnsi"/>
+                <w:sz w:val="20"/>
+              </w:rPr>
+              <w:t xml:space="preserve"> 89</w:t>
+            </w:r>
+            <w:proofErr w:type="gramStart"/>
+            <w:r>
+              <w:rPr>
+                <w:rFonts w:asciiTheme="minorHAnsi" w:hAnsiTheme="minorHAnsi" w:cstheme="minorHAnsi"/>
+                <w:sz w:val="20"/>
+              </w:rPr>
+              <w:t xml:space="preserve">% </w:t>
+            </w:r>
+            <w:r>
+              <w:rPr>
+                <w:rFonts w:asciiTheme="minorHAnsi" w:hAnsiTheme="minorHAnsi" w:cstheme="minorHAnsi"/>
+                <w:sz w:val="20"/>
+              </w:rPr>
+              <w:t>,</w:t>
+            </w:r>
+            <w:proofErr w:type="gramEnd"/>
+            <w:r>
+              <w:rPr>
+                <w:rFonts w:asciiTheme="minorHAnsi" w:hAnsiTheme="minorHAnsi" w:cstheme="minorHAnsi"/>
+                <w:sz w:val="20"/>
+              </w:rPr>
+              <w:t xml:space="preserve"> 2010</w:t>
+            </w:r>
+          </w:p>
+          <w:p>
+            <w:pPr>
+              <w:pStyle w:val="Achievement"/>
+              <w:numPr>
+                <w:ilvl w:val="0"/>
+                <w:numId w:val="49"/>
+              </w:numPr>
+              <w:rPr>
+                <w:rFonts w:asciiTheme="minorHAnsi" w:hAnsiTheme="minorHAnsi" w:cstheme="minorHAnsi"/>
+                <w:sz w:val="20"/>
+              </w:rPr>
+            </w:pPr>
+            <w:r>
+              <w:rPr>
+                <w:rFonts w:asciiTheme="minorHAnsi" w:hAnsiTheme="minorHAnsi" w:cstheme="minorHAnsi"/>
+                <w:b/>
+                <w:bCs/>
+                <w:sz w:val="20"/>
+              </w:rPr>
+              <w:t>Diploma in N</w:t>
+            </w:r>
+            <w:r>
+              <w:rPr>
+                <w:rFonts w:asciiTheme="minorHAnsi" w:hAnsiTheme="minorHAnsi" w:cstheme="minorHAnsi"/>
+                <w:b/>
+                <w:bCs/>
+                <w:sz w:val="20"/>
+              </w:rPr>
+              <w:t xml:space="preserve">etworking </w:t>
+            </w:r>
+            <w:r>
+              <w:rPr>
+                <w:rFonts w:asciiTheme="minorHAnsi" w:hAnsiTheme="minorHAnsi" w:cstheme="minorHAnsi"/>
+                <w:b/>
+                <w:bCs/>
+                <w:sz w:val="20"/>
+              </w:rPr>
+              <w:t xml:space="preserve">and Hardware </w:t>
+            </w:r>
+            <w:r>
+              <w:rPr>
+                <w:rFonts w:asciiTheme="minorHAnsi" w:hAnsiTheme="minorHAnsi" w:cstheme="minorHAnsi"/>
+                <w:b/>
+                <w:bCs/>
+                <w:sz w:val="20"/>
+              </w:rPr>
+              <w:t>Diploma</w:t>
+            </w:r>
+            <w:r>
+              <w:rPr>
+                <w:rFonts w:asciiTheme="minorHAnsi" w:hAnsiTheme="minorHAnsi" w:cstheme="minorHAnsi"/>
+                <w:sz w:val="20"/>
+              </w:rPr>
+              <w:t xml:space="preserve">, ASET Delhi, </w:t>
+            </w:r>
+            <w:r>
+              <w:rPr>
+                <w:rFonts w:asciiTheme="minorHAnsi" w:hAnsiTheme="minorHAnsi" w:cstheme="minorHAnsi"/>
+                <w:sz w:val="20"/>
+              </w:rPr>
+              <w:t xml:space="preserve">February </w:t>
+            </w:r>
+            <w:r>
+              <w:rPr>
+                <w:rFonts w:asciiTheme="minorHAnsi" w:hAnsiTheme="minorHAnsi" w:cstheme="minorHAnsi"/>
+                <w:sz w:val="20"/>
+              </w:rPr>
+              <w:t>201</w:t>
+            </w:r>
+            <w:r>
+              <w:rPr>
+                <w:rFonts w:asciiTheme="minorHAnsi" w:hAnsiTheme="minorHAnsi" w:cstheme="minorHAnsi"/>
+                <w:sz w:val="20"/>
+              </w:rPr>
+              <w:t>1</w:t>
+            </w:r>
+          </w:p>
+          <w:p>
+            <w:pPr>
+              <w:pStyle w:val="Achievement"/>
+              <w:numPr>
+                <w:ilvl w:val="0"/>
+                <w:numId w:val="49"/>
+              </w:numPr>
+              <w:rPr>
+                <w:rFonts w:asciiTheme="minorHAnsi" w:hAnsiTheme="minorHAnsi" w:cstheme="minorHAnsi"/>
+                <w:sz w:val="20"/>
+              </w:rPr>
+            </w:pPr>
+            <w:r>
+              <w:rPr>
+                <w:rFonts w:asciiTheme="minorHAnsi" w:hAnsiTheme="minorHAnsi" w:cstheme="minorHAnsi"/>
+                <w:b/>
+                <w:bCs/>
+                <w:sz w:val="20"/>
+              </w:rPr>
+              <w:t>Diploma in Computer Software and Advance Application</w:t>
+            </w:r>
+            <w:r>
+              <w:rPr>
+                <w:rFonts w:asciiTheme="minorHAnsi" w:hAnsiTheme="minorHAnsi" w:cstheme="minorHAnsi"/>
+                <w:sz w:val="20"/>
+              </w:rPr>
+              <w:t>, MSBIC 82%, October 2010</w:t>
+            </w:r>
+          </w:p>
+          <w:p>
+            <w:pPr>
+              <w:pStyle w:val="Achievement"/>
+              <w:numPr>
+                <w:ilvl w:val="0"/>
+                <w:numId w:val="49"/>
+              </w:numPr>
+              <w:rPr>
+                <w:rFonts w:asciiTheme="minorHAnsi" w:hAnsiTheme="minorHAnsi" w:cstheme="minorHAnsi"/>
+                <w:sz w:val="20"/>
+              </w:rPr>
+            </w:pPr>
+            <w:r>
+              <w:rPr>
+                <w:rFonts w:asciiTheme="minorHAnsi" w:hAnsiTheme="minorHAnsi" w:cstheme="minorHAnsi"/>
+                <w:b/>
+                <w:bCs/>
+                <w:sz w:val="20"/>
+              </w:rPr>
+              <w:t>P</w:t>
+            </w:r>
+            <w:r>
+              <w:rPr>
+                <w:rFonts w:asciiTheme="minorHAnsi" w:hAnsiTheme="minorHAnsi" w:cstheme="minorHAnsi"/>
+                <w:b/>
+                <w:bCs/>
+                <w:sz w:val="20"/>
+              </w:rPr>
+              <w:t>rogramming and Computer Foundation</w:t>
+            </w:r>
+            <w:r>
+              <w:rPr>
+                <w:rFonts w:asciiTheme="minorHAnsi" w:hAnsiTheme="minorHAnsi" w:cstheme="minorHAnsi"/>
+                <w:sz w:val="20"/>
+              </w:rPr>
+              <w:t>, NIIT, June 2007</w:t>
+            </w:r>
+          </w:p>
+          <w:p>
+            <w:pPr>
+              <w:pStyle w:val="Achievement"/>
+              <w:numPr>
+                <w:ilvl w:val="0"/>
+                <w:numId w:val="49"/>
+              </w:numPr>
+              <w:rPr>
+                <w:rFonts w:asciiTheme="minorHAnsi" w:hAnsiTheme="minorHAnsi" w:cstheme="minorHAnsi"/>
+                <w:sz w:val="20"/>
+              </w:rPr>
+            </w:pPr>
+            <w:r>
+              <w:rPr>
+                <w:rFonts w:asciiTheme="minorHAnsi" w:hAnsiTheme="minorHAnsi" w:cstheme="minorHAnsi"/>
+                <w:b/>
+                <w:bCs/>
+                <w:sz w:val="20"/>
+              </w:rPr>
+              <w:t>Bachelor of Computer Applications</w:t>
+            </w:r>
+            <w:r>
+              <w:rPr>
+                <w:rFonts w:asciiTheme="minorHAnsi" w:hAnsiTheme="minorHAnsi" w:cstheme="minorHAnsi"/>
+                <w:sz w:val="20"/>
+              </w:rPr>
+              <w:t>, Delhi Rajghat, Indira Gandhi National Open University</w:t>
+            </w:r>
+            <w:r>
+              <w:rPr>
+                <w:rFonts w:asciiTheme="minorHAnsi" w:hAnsiTheme="minorHAnsi" w:cstheme="minorHAnsi"/>
+                <w:sz w:val="20"/>
+              </w:rPr>
+              <w:t xml:space="preserve">, 63.8%, </w:t>
+            </w:r>
+            <w:r>
+              <w:rPr>
+                <w:rFonts w:asciiTheme="minorHAnsi" w:hAnsiTheme="minorHAnsi" w:cstheme="minorHAnsi"/>
+                <w:sz w:val="20"/>
+              </w:rPr>
+              <w:t xml:space="preserve">(I.G.N.O.U) </w:t>
+            </w:r>
+            <w:r>
+              <w:rPr>
+                <w:rFonts w:asciiTheme="minorHAnsi" w:hAnsiTheme="minorHAnsi" w:cstheme="minorHAnsi"/>
+                <w:sz w:val="20"/>
+              </w:rPr>
+              <w:t xml:space="preserve">December </w:t>
+            </w:r>
+            <w:r>
+              <w:rPr>
+                <w:rFonts w:asciiTheme="minorHAnsi" w:hAnsiTheme="minorHAnsi" w:cstheme="minorHAnsi"/>
+                <w:sz w:val="20"/>
+              </w:rPr>
+              <w:t>2015</w:t>
+            </w:r>
+          </w:p>
+          <w:p>
+            <w:pPr>
+              <w:pStyle w:val="Achievement"/>
+              <w:numPr>
+                <w:ilvl w:val="0"/>
+                <w:numId w:val="49"/>
+              </w:numPr>
+              <w:rPr>
+                <w:rFonts w:asciiTheme="minorHAnsi" w:hAnsiTheme="minorHAnsi" w:cstheme="minorHAnsi"/>
+                <w:sz w:val="20"/>
+              </w:rPr>
+            </w:pPr>
+            <w:r>
+              <w:rPr>
+                <w:rFonts w:asciiTheme="minorHAnsi" w:hAnsiTheme="minorHAnsi" w:cstheme="minorHAnsi"/>
+                <w:b/>
+                <w:bCs/>
+                <w:sz w:val="20"/>
+              </w:rPr>
+              <w:t>Certifications</w:t>
+            </w:r>
+            <w:r>
+              <w:rPr>
+                <w:rFonts w:asciiTheme="minorHAnsi" w:hAnsiTheme="minorHAnsi" w:cstheme="minorHAnsi"/>
+                <w:sz w:val="20"/>
+              </w:rPr>
+              <w:t>: Core PMI 2017, Agile Foundation 2017, Telecom Basics 2020, CMMI 2.0 2020, HIPPA Security 2020, Performance management 2022, Business Aligned Framework (BAF) Overview 2023, Six Sigma and Lean 2023</w:t>
+            </w:r>
+          </w:p>
+          <w:p>
+            <w:pPr>
+              <w:pStyle w:val="Achievement"/>
+              <w:numPr>
+                <w:ilvl w:val="0"/>
+                <w:numId w:val="0"/>
+              </w:numPr>
+              <w:ind w:left="360" w:hanging="360"/>
+              <w:rPr>
+                <w:rFonts w:asciiTheme="minorHAnsi" w:hAnsiTheme="minorHAnsi" w:cstheme="minorHAnsi"/>
+                <w:sz w:val="20"/>
+              </w:rPr>
+            </w:pPr>
+          </w:p>
+        </w:tc>
+      </w:tr>
+      <w:tr>
+        <w:tblPrEx>
+          <w:tblLook w:val="0000" w:firstRow="0" w:lastRow="0" w:firstColumn="0" w:lastColumn="0" w:noHBand="0" w:noVBand="0"/>
+        </w:tblPrEx>
+        <w:trPr>
+          <w:trHeight w:val="800"/>
+        </w:trPr>
+        <w:tc>
+          <w:tcPr>
+            <w:tcW w:w="1422" w:type="dxa"/>
+          </w:tcPr>
+          <w:p>
+            <w:pPr>
+              <w:pStyle w:val="Achievement"/>
+              <w:numPr>
+                <w:ilvl w:val="0"/>
+                <w:numId w:val="0"/>
+              </w:numPr>
+              <w:jc w:val="left"/>
+              <w:rPr>
+                <w:rFonts w:asciiTheme="minorHAnsi" w:hAnsiTheme="minorHAnsi" w:cstheme="minorHAnsi"/>
+                <w:b/>
+                <w:bCs/>
+                <w:sz w:val="20"/>
+              </w:rPr>
+            </w:pPr>
+            <w:r>
+              <w:rPr>
+                <w:rFonts w:asciiTheme="minorHAnsi" w:hAnsiTheme="minorHAnsi" w:cstheme="minorHAnsi"/>
+                <w:b/>
+                <w:bCs/>
+                <w:sz w:val="20"/>
+              </w:rPr>
+              <w:br/>
+              <w:t>Hobbies</w:t>
             </w:r>
           </w:p>
         </w:tc>
@@ -5974,6 +6200,28 @@
                 <w:sz w:val="20"/>
               </w:rPr>
             </w:pPr>
+            <w:r>
+              <w:rPr>
+                <w:rFonts w:asciiTheme="minorHAnsi" w:hAnsiTheme="minorHAnsi" w:cstheme="minorHAnsi"/>
+                <w:sz w:val="20"/>
+              </w:rPr>
+              <w:br/>
+              <w:t>Yoga, Swimming, World News, Gaming</w:t>
+            </w:r>
+            <w:r>
+              <w:rPr>
+                <w:rFonts w:asciiTheme="minorHAnsi" w:hAnsiTheme="minorHAnsi" w:cstheme="minorHAnsi"/>
+                <w:sz w:val="20"/>
+              </w:rPr>
+              <w:t>, Data Science and AI Technology reading and learnings, Cycling</w:t>
+            </w:r>
+            <w:r>
+              <w:rPr>
+                <w:rFonts w:asciiTheme="minorHAnsi" w:hAnsiTheme="minorHAnsi" w:cstheme="minorHAnsi"/>
+                <w:sz w:val="20"/>
+              </w:rPr>
+              <w:t>, Music and Finance Investment</w:t>
+            </w:r>
           </w:p>
           <w:p>
             <w:pPr>
@@ -5988,13 +6236,6 @@
                 <w:sz w:val="20"/>
               </w:rPr>
             </w:pPr>
-            <w:r>
-              <w:rPr>
-                <w:rFonts w:asciiTheme="minorHAnsi" w:hAnsiTheme="minorHAnsi" w:cstheme="minorHAnsi"/>
-                <w:sz w:val="20"/>
-              </w:rPr>
-              <w:t>I hereby declare that all the above-mentioned facts are true to the best of my knowledge.</w:t>
-            </w:r>
           </w:p>
         </w:tc>
       </w:tr>
@@ -6032,7 +6273,7 @@
                 <w:bCs/>
                 <w:sz w:val="20"/>
               </w:rPr>
-              <w:t>Dated</w:t>
+              <w:t>Personal Information</w:t>
             </w:r>
           </w:p>
         </w:tc>
@@ -6061,6 +6302,7 @@
                 <w:ilvl w:val="0"/>
                 <w:numId w:val="0"/>
               </w:numPr>
+              <w:ind w:hanging="18"/>
               <w:rPr>
                 <w:rFonts w:asciiTheme="minorHAnsi" w:hAnsiTheme="minorHAnsi" w:cstheme="minorHAnsi"/>
                 <w:sz w:val="20"/>
@@ -6071,8 +6313,149 @@
                 <w:rFonts w:asciiTheme="minorHAnsi" w:hAnsiTheme="minorHAnsi" w:cstheme="minorHAnsi"/>
                 <w:sz w:val="20"/>
               </w:rPr>
-              <w:t>_ _ - _ _ - 2 0 _ _</w:t>
-            </w:r>
+              <w:t xml:space="preserve">Father (M.A. in Economics) retired as program officer. Now works as share market player. Mother (B.A.) Younger brother pursuing </w:t>
+            </w:r>
+            <w:proofErr w:type="gramStart"/>
+            <w:r>
+              <w:rPr>
+                <w:rFonts w:asciiTheme="minorHAnsi" w:hAnsiTheme="minorHAnsi" w:cstheme="minorHAnsi"/>
+                <w:sz w:val="20"/>
+              </w:rPr>
+              <w:t>M.Com</w:t>
+            </w:r>
+            <w:proofErr w:type="gramEnd"/>
+          </w:p>
+          <w:p>
+            <w:pPr>
+              <w:pStyle w:val="Achievement"/>
+              <w:numPr>
+                <w:ilvl w:val="0"/>
+                <w:numId w:val="0"/>
+              </w:numPr>
+              <w:ind w:hanging="18"/>
+              <w:rPr>
+                <w:rFonts w:asciiTheme="minorHAnsi" w:hAnsiTheme="minorHAnsi" w:cstheme="minorHAnsi"/>
+                <w:sz w:val="20"/>
+              </w:rPr>
+            </w:pPr>
+          </w:p>
+          <w:p>
+            <w:pPr>
+              <w:pStyle w:val="Achievement"/>
+              <w:numPr>
+                <w:ilvl w:val="0"/>
+                <w:numId w:val="0"/>
+              </w:numPr>
+              <w:ind w:left="-18"/>
+              <w:rPr>
+                <w:rFonts w:asciiTheme="minorHAnsi" w:hAnsiTheme="minorHAnsi" w:cstheme="minorHAnsi"/>
+                <w:sz w:val="20"/>
+              </w:rPr>
+            </w:pPr>
+            <w:r>
+              <w:rPr>
+                <w:rFonts w:asciiTheme="minorHAnsi" w:hAnsiTheme="minorHAnsi" w:cstheme="minorHAnsi"/>
+                <w:sz w:val="20"/>
+              </w:rPr>
+              <w:t>Thanks for reading my resume to the last page.</w:t>
+            </w:r>
+          </w:p>
+          <w:p>
+            <w:pPr>
+              <w:pStyle w:val="Achievement"/>
+              <w:numPr>
+                <w:ilvl w:val="0"/>
+                <w:numId w:val="0"/>
+              </w:numPr>
+              <w:ind w:left="-18"/>
+              <w:rPr>
+                <w:rFonts w:asciiTheme="minorHAnsi" w:hAnsiTheme="minorHAnsi" w:cstheme="minorHAnsi"/>
+                <w:sz w:val="20"/>
+              </w:rPr>
+            </w:pPr>
+          </w:p>
+          <w:p>
+            <w:pPr>
+              <w:pStyle w:val="Achievement"/>
+              <w:numPr>
+                <w:ilvl w:val="0"/>
+                <w:numId w:val="0"/>
+              </w:numPr>
+              <w:ind w:left="-18"/>
+              <w:rPr>
+                <w:rFonts w:asciiTheme="minorHAnsi" w:hAnsiTheme="minorHAnsi" w:cstheme="minorHAnsi"/>
+                <w:sz w:val="20"/>
+              </w:rPr>
+            </w:pPr>
+            <w:r>
+              <w:rPr>
+                <w:rFonts w:asciiTheme="minorHAnsi" w:hAnsiTheme="minorHAnsi" w:cstheme="minorHAnsi"/>
+                <w:sz w:val="20"/>
+              </w:rPr>
+              <w:t>Connect to online portfolio greatwebist.wordpress.com, github.com/</w:t>
+            </w:r>
+            <w:proofErr w:type="spellStart"/>
+            <w:r>
+              <w:rPr>
+                <w:rFonts w:asciiTheme="minorHAnsi" w:hAnsiTheme="minorHAnsi" w:cstheme="minorHAnsi"/>
+                <w:sz w:val="20"/>
+              </w:rPr>
+              <w:t>ranrolls</w:t>
+            </w:r>
+            <w:proofErr w:type="spellEnd"/>
+            <w:r>
+              <w:rPr>
+                <w:rFonts w:asciiTheme="minorHAnsi" w:hAnsiTheme="minorHAnsi" w:cstheme="minorHAnsi"/>
+                <w:sz w:val="20"/>
+              </w:rPr>
+              <w:t xml:space="preserve"> and </w:t>
+            </w:r>
+            <w:proofErr w:type="spellStart"/>
+            <w:r>
+              <w:rPr>
+                <w:rFonts w:asciiTheme="minorHAnsi" w:hAnsiTheme="minorHAnsi" w:cstheme="minorHAnsi"/>
+                <w:sz w:val="20"/>
+              </w:rPr>
+              <w:t>stackoverflow</w:t>
+            </w:r>
+            <w:proofErr w:type="spellEnd"/>
+            <w:r>
+              <w:rPr>
+                <w:rFonts w:asciiTheme="minorHAnsi" w:hAnsiTheme="minorHAnsi" w:cstheme="minorHAnsi"/>
+                <w:sz w:val="20"/>
+              </w:rPr>
+              <w:t>/</w:t>
+            </w:r>
+            <w:proofErr w:type="spellStart"/>
+            <w:r>
+              <w:rPr>
+                <w:rFonts w:asciiTheme="minorHAnsi" w:hAnsiTheme="minorHAnsi" w:cstheme="minorHAnsi"/>
+                <w:sz w:val="20"/>
+              </w:rPr>
+              <w:t>roybellnet</w:t>
+            </w:r>
+            <w:proofErr w:type="spellEnd"/>
+            <w:r>
+              <w:rPr>
+                <w:rFonts w:asciiTheme="minorHAnsi" w:hAnsiTheme="minorHAnsi" w:cstheme="minorHAnsi"/>
+                <w:sz w:val="20"/>
+              </w:rPr>
+              <w:t xml:space="preserve"> for latest update. It will also help you to track technical journey in computer world so far</w:t>
+            </w:r>
+          </w:p>
+          <w:p>
+            <w:pPr>
+              <w:pStyle w:val="Achievement"/>
+              <w:numPr>
+                <w:ilvl w:val="0"/>
+                <w:numId w:val="0"/>
+              </w:numPr>
+              <w:ind w:left="-18"/>
+              <w:rPr>
+                <w:rFonts w:asciiTheme="minorHAnsi" w:hAnsiTheme="minorHAnsi" w:cstheme="minorHAnsi"/>
+                <w:sz w:val="20"/>
+              </w:rPr>
+            </w:pPr>
           </w:p>
         </w:tc>
       </w:tr>
@@ -6110,7 +6493,100 @@
                 <w:bCs/>
                 <w:sz w:val="20"/>
               </w:rPr>
-              <w:t>Place</w:t>
+              <w:t>P</w:t>
+            </w:r>
+            <w:r>
+              <w:rPr>
+                <w:rFonts w:asciiTheme="minorHAnsi" w:hAnsiTheme="minorHAnsi" w:cstheme="minorHAnsi"/>
+                <w:b/>
+                <w:bCs/>
+                <w:sz w:val="20"/>
+              </w:rPr>
+              <w:t>ersonal Details</w:t>
+            </w:r>
+          </w:p>
+          <w:p>
+            <w:pPr>
+              <w:pStyle w:val="Achievement"/>
+              <w:numPr>
+                <w:ilvl w:val="0"/>
+                <w:numId w:val="0"/>
+              </w:numPr>
+              <w:jc w:val="left"/>
+              <w:rPr>
+                <w:rFonts w:asciiTheme="minorHAnsi" w:hAnsiTheme="minorHAnsi" w:cstheme="minorHAnsi"/>
+                <w:sz w:val="20"/>
+              </w:rPr>
+            </w:pPr>
+            <w:r>
+              <w:rPr>
+                <w:rFonts w:asciiTheme="minorHAnsi" w:hAnsiTheme="minorHAnsi" w:cstheme="minorHAnsi"/>
+                <w:sz w:val="20"/>
+              </w:rPr>
+              <w:t>Date of Birth</w:t>
+            </w:r>
+          </w:p>
+          <w:p>
+            <w:pPr>
+              <w:pStyle w:val="Achievement"/>
+              <w:numPr>
+                <w:ilvl w:val="0"/>
+                <w:numId w:val="0"/>
+              </w:numPr>
+              <w:jc w:val="left"/>
+              <w:rPr>
+                <w:rFonts w:asciiTheme="minorHAnsi" w:hAnsiTheme="minorHAnsi" w:cstheme="minorHAnsi"/>
+                <w:sz w:val="20"/>
+              </w:rPr>
+            </w:pPr>
+            <w:r>
+              <w:rPr>
+                <w:rFonts w:asciiTheme="minorHAnsi" w:hAnsiTheme="minorHAnsi" w:cstheme="minorHAnsi"/>
+                <w:sz w:val="20"/>
+              </w:rPr>
+              <w:t>Father’s name</w:t>
+            </w:r>
+          </w:p>
+          <w:p>
+            <w:pPr>
+              <w:pStyle w:val="Achievement"/>
+              <w:numPr>
+                <w:ilvl w:val="0"/>
+                <w:numId w:val="0"/>
+              </w:numPr>
+              <w:jc w:val="left"/>
+              <w:rPr>
+                <w:rFonts w:asciiTheme="minorHAnsi" w:hAnsiTheme="minorHAnsi" w:cstheme="minorHAnsi"/>
+                <w:sz w:val="20"/>
+              </w:rPr>
+            </w:pPr>
+            <w:r>
+              <w:rPr>
+                <w:rFonts w:asciiTheme="minorHAnsi" w:hAnsiTheme="minorHAnsi" w:cstheme="minorHAnsi"/>
+                <w:sz w:val="20"/>
+              </w:rPr>
+              <w:t>Marital Status</w:t>
+            </w:r>
+          </w:p>
+          <w:p>
+            <w:pPr>
+              <w:pStyle w:val="Achievement"/>
+              <w:numPr>
+                <w:ilvl w:val="0"/>
+                <w:numId w:val="0"/>
+              </w:numPr>
+              <w:jc w:val="left"/>
+              <w:rPr>
+                <w:rFonts w:asciiTheme="minorHAnsi" w:hAnsiTheme="minorHAnsi" w:cstheme="minorHAnsi"/>
+                <w:sz w:val="20"/>
+              </w:rPr>
+            </w:pPr>
+            <w:r>
+              <w:rPr>
+                <w:rFonts w:asciiTheme="minorHAnsi" w:hAnsiTheme="minorHAnsi" w:cstheme="minorHAnsi"/>
+                <w:sz w:val="20"/>
+              </w:rPr>
+              <w:t>Languages</w:t>
             </w:r>
           </w:p>
         </w:tc>
@@ -6145,13 +6621,118 @@
                 <w:sz w:val="20"/>
               </w:rPr>
             </w:pPr>
-            <w:r>
-              <w:rPr>
-                <w:rFonts w:asciiTheme="minorHAnsi" w:hAnsiTheme="minorHAnsi" w:cstheme="minorHAnsi"/>
-                <w:sz w:val="20"/>
-              </w:rPr>
-              <w:t>New Delhi, India</w:t>
-            </w:r>
+          </w:p>
+          <w:p>
+            <w:pPr>
+              <w:pStyle w:val="Achievement"/>
+              <w:numPr>
+                <w:ilvl w:val="0"/>
+                <w:numId w:val="0"/>
+              </w:numPr>
+              <w:ind w:hanging="18"/>
+              <w:rPr>
+                <w:rFonts w:asciiTheme="minorHAnsi" w:hAnsiTheme="minorHAnsi" w:cstheme="minorHAnsi"/>
+                <w:sz w:val="20"/>
+              </w:rPr>
+            </w:pPr>
+          </w:p>
+          <w:p>
+            <w:pPr>
+              <w:pStyle w:val="Achievement"/>
+              <w:numPr>
+                <w:ilvl w:val="0"/>
+                <w:numId w:val="0"/>
+              </w:numPr>
+              <w:ind w:hanging="18"/>
+              <w:rPr>
+                <w:rFonts w:asciiTheme="minorHAnsi" w:hAnsiTheme="minorHAnsi" w:cstheme="minorHAnsi"/>
+                <w:sz w:val="20"/>
+              </w:rPr>
+            </w:pPr>
+            <w:r>
+              <w:rPr>
+                <w:rFonts w:asciiTheme="minorHAnsi" w:hAnsiTheme="minorHAnsi" w:cstheme="minorHAnsi"/>
+                <w:sz w:val="20"/>
+              </w:rPr>
+              <w:t>02nd March 1988</w:t>
+            </w:r>
+          </w:p>
+          <w:p>
+            <w:pPr>
+              <w:pStyle w:val="Achievement"/>
+              <w:numPr>
+                <w:ilvl w:val="0"/>
+                <w:numId w:val="0"/>
+              </w:numPr>
+              <w:ind w:hanging="18"/>
+              <w:rPr>
+                <w:rFonts w:asciiTheme="minorHAnsi" w:hAnsiTheme="minorHAnsi" w:cstheme="minorHAnsi"/>
+                <w:sz w:val="20"/>
+              </w:rPr>
+            </w:pPr>
+            <w:r>
+              <w:rPr>
+                <w:rFonts w:asciiTheme="minorHAnsi" w:hAnsiTheme="minorHAnsi" w:cstheme="minorHAnsi"/>
+                <w:sz w:val="20"/>
+              </w:rPr>
+              <w:t>Shri Rajender Kumar Sharma</w:t>
+            </w:r>
+          </w:p>
+          <w:p>
+            <w:pPr>
+              <w:pStyle w:val="Achievement"/>
+              <w:numPr>
+                <w:ilvl w:val="0"/>
+                <w:numId w:val="0"/>
+              </w:numPr>
+              <w:ind w:hanging="18"/>
+              <w:rPr>
+                <w:rFonts w:asciiTheme="minorHAnsi" w:hAnsiTheme="minorHAnsi" w:cstheme="minorHAnsi"/>
+                <w:sz w:val="20"/>
+              </w:rPr>
+            </w:pPr>
+            <w:r>
+              <w:rPr>
+                <w:rFonts w:asciiTheme="minorHAnsi" w:hAnsiTheme="minorHAnsi" w:cstheme="minorHAnsi"/>
+                <w:sz w:val="20"/>
+              </w:rPr>
+              <w:t>Married</w:t>
+            </w:r>
+          </w:p>
+          <w:p>
+            <w:pPr>
+              <w:pStyle w:val="Achievement"/>
+              <w:numPr>
+                <w:ilvl w:val="0"/>
+                <w:numId w:val="0"/>
+              </w:numPr>
+              <w:ind w:hanging="18"/>
+              <w:rPr>
+                <w:rFonts w:asciiTheme="minorHAnsi" w:hAnsiTheme="minorHAnsi" w:cstheme="minorHAnsi"/>
+                <w:sz w:val="20"/>
+              </w:rPr>
+            </w:pPr>
+            <w:r>
+              <w:rPr>
+                <w:rFonts w:asciiTheme="minorHAnsi" w:hAnsiTheme="minorHAnsi" w:cstheme="minorHAnsi"/>
+                <w:sz w:val="20"/>
+              </w:rPr>
+              <w:t>English, Hindi and Punjabi</w:t>
+            </w:r>
+          </w:p>
+          <w:p>
+            <w:pPr>
+              <w:pStyle w:val="Achievement"/>
+              <w:numPr>
+                <w:ilvl w:val="0"/>
+                <w:numId w:val="0"/>
+              </w:numPr>
+              <w:ind w:hanging="18"/>
+              <w:rPr>
+                <w:rFonts w:asciiTheme="minorHAnsi" w:hAnsiTheme="minorHAnsi" w:cstheme="minorHAnsi"/>
+                <w:sz w:val="20"/>
+              </w:rPr>
+            </w:pPr>
           </w:p>
         </w:tc>
       </w:tr>
@@ -6182,6 +6763,15 @@
                 <w:sz w:val="20"/>
               </w:rPr>
             </w:pPr>
+            <w:r>
+              <w:rPr>
+                <w:rFonts w:asciiTheme="minorHAnsi" w:hAnsiTheme="minorHAnsi" w:cstheme="minorHAnsi"/>
+                <w:b/>
+                <w:bCs/>
+                <w:sz w:val="20"/>
+              </w:rPr>
+              <w:t>Declaration</w:t>
+            </w:r>
           </w:p>
         </w:tc>
         <w:tc>
@@ -6201,6 +6791,184 @@
                 <w:sz w:val="20"/>
               </w:rPr>
             </w:pPr>
+          </w:p>
+          <w:p>
+            <w:pPr>
+              <w:pStyle w:val="Achievement"/>
+              <w:numPr>
+                <w:ilvl w:val="0"/>
+                <w:numId w:val="0"/>
+              </w:numPr>
+              <w:ind w:hanging="18"/>
+              <w:rPr>
+                <w:rFonts w:asciiTheme="minorHAnsi" w:hAnsiTheme="minorHAnsi" w:cstheme="minorHAnsi"/>
+                <w:sz w:val="20"/>
+              </w:rPr>
+            </w:pPr>
+            <w:r>
+              <w:rPr>
+                <w:rFonts w:asciiTheme="minorHAnsi" w:hAnsiTheme="minorHAnsi" w:cstheme="minorHAnsi"/>
+                <w:sz w:val="20"/>
+              </w:rPr>
+              <w:t>I hereby declare that all the above-mentioned facts are true to the best of my knowledge.</w:t>
+            </w:r>
+          </w:p>
+        </w:tc>
+      </w:tr>
+      <w:tr>
+        <w:tblPrEx>
+          <w:tblLook w:val="0000" w:firstRow="0" w:lastRow="0" w:firstColumn="0" w:lastColumn="0" w:noHBand="0" w:noVBand="0"/>
+        </w:tblPrEx>
+        <w:trPr>
+          <w:trHeight w:val="800"/>
+        </w:trPr>
+        <w:tc>
+          <w:tcPr>
+            <w:tcW w:w="1422" w:type="dxa"/>
+            <w:vAlign w:val="center"/>
+          </w:tcPr>
+          <w:p>
+            <w:pPr>
+              <w:pStyle w:val="Achievement"/>
+              <w:numPr>
+                <w:ilvl w:val="0"/>
+                <w:numId w:val="0"/>
+              </w:numPr>
+              <w:jc w:val="left"/>
+              <w:rPr>
+                <w:rFonts w:asciiTheme="minorHAnsi" w:hAnsiTheme="minorHAnsi" w:cstheme="minorHAnsi"/>
+                <w:b/>
+                <w:bCs/>
+                <w:sz w:val="20"/>
+              </w:rPr>
+            </w:pPr>
+            <w:r>
+              <w:rPr>
+                <w:rFonts w:asciiTheme="minorHAnsi" w:hAnsiTheme="minorHAnsi" w:cstheme="minorHAnsi"/>
+                <w:b/>
+                <w:bCs/>
+                <w:sz w:val="20"/>
+              </w:rPr>
+              <w:t>Dated</w:t>
+            </w:r>
+          </w:p>
+        </w:tc>
+        <w:tc>
+          <w:tcPr>
+            <w:tcW w:w="8203" w:type="dxa"/>
+          </w:tcPr>
+          <w:p>
+            <w:pPr>
+              <w:pStyle w:val="Achievement"/>
+              <w:numPr>
+                <w:ilvl w:val="0"/>
+                <w:numId w:val="0"/>
+              </w:numPr>
+              <w:ind w:hanging="18"/>
+              <w:rPr>
+                <w:rFonts w:asciiTheme="minorHAnsi" w:hAnsiTheme="minorHAnsi" w:cstheme="minorHAnsi"/>
+                <w:sz w:val="20"/>
+              </w:rPr>
+            </w:pPr>
+          </w:p>
+          <w:p>
+            <w:pPr>
+              <w:pStyle w:val="Achievement"/>
+              <w:numPr>
+                <w:ilvl w:val="0"/>
+                <w:numId w:val="0"/>
+              </w:numPr>
+              <w:rPr>
+                <w:rFonts w:asciiTheme="minorHAnsi" w:hAnsiTheme="minorHAnsi" w:cstheme="minorHAnsi"/>
+                <w:sz w:val="20"/>
+              </w:rPr>
+            </w:pPr>
+            <w:r>
+              <w:rPr>
+                <w:rFonts w:asciiTheme="minorHAnsi" w:hAnsiTheme="minorHAnsi" w:cstheme="minorHAnsi"/>
+                <w:sz w:val="20"/>
+              </w:rPr>
+              <w:t>_ _ - _ _ - 2 0 _ _</w:t>
+            </w:r>
+          </w:p>
+        </w:tc>
+      </w:tr>
+      <w:tr>
+        <w:tblPrEx>
+          <w:tblLook w:val="0000" w:firstRow="0" w:lastRow="0" w:firstColumn="0" w:lastColumn="0" w:noHBand="0" w:noVBand="0"/>
+        </w:tblPrEx>
+        <w:trPr>
+          <w:trHeight w:val="800"/>
+        </w:trPr>
+        <w:tc>
+          <w:tcPr>
+            <w:tcW w:w="1422" w:type="dxa"/>
+            <w:vAlign w:val="center"/>
+          </w:tcPr>
+          <w:p>
+            <w:pPr>
+              <w:pStyle w:val="Achievement"/>
+              <w:numPr>
+                <w:ilvl w:val="0"/>
+                <w:numId w:val="0"/>
+              </w:numPr>
+              <w:jc w:val="left"/>
+              <w:rPr>
+                <w:rFonts w:asciiTheme="minorHAnsi" w:hAnsiTheme="minorHAnsi" w:cstheme="minorHAnsi"/>
+                <w:b/>
+                <w:bCs/>
+                <w:sz w:val="20"/>
+              </w:rPr>
+            </w:pPr>
+            <w:r>
+              <w:rPr>
+                <w:rFonts w:asciiTheme="minorHAnsi" w:hAnsiTheme="minorHAnsi" w:cstheme="minorHAnsi"/>
+                <w:b/>
+                <w:bCs/>
+                <w:sz w:val="20"/>
+              </w:rPr>
+              <w:t>Place</w:t>
+            </w:r>
+          </w:p>
+        </w:tc>
+        <w:tc>
+          <w:tcPr>
+            <w:tcW w:w="8203" w:type="dxa"/>
+          </w:tcPr>
+          <w:p>
+            <w:pPr>
+              <w:pStyle w:val="Achievement"/>
+              <w:numPr>
+                <w:ilvl w:val="0"/>
+                <w:numId w:val="0"/>
+              </w:numPr>
+              <w:ind w:hanging="18"/>
+              <w:rPr>
+                <w:rFonts w:asciiTheme="minorHAnsi" w:hAnsiTheme="minorHAnsi" w:cstheme="minorHAnsi"/>
+                <w:sz w:val="20"/>
+              </w:rPr>
+            </w:pPr>
+          </w:p>
+          <w:p>
+            <w:pPr>
+              <w:pStyle w:val="Achievement"/>
+              <w:numPr>
+                <w:ilvl w:val="0"/>
+                <w:numId w:val="0"/>
+              </w:numPr>
+              <w:ind w:hanging="18"/>
+              <w:rPr>
+                <w:rFonts w:asciiTheme="minorHAnsi" w:hAnsiTheme="minorHAnsi" w:cstheme="minorHAnsi"/>
+                <w:sz w:val="20"/>
+              </w:rPr>
+            </w:pPr>
+            <w:r>
+              <w:rPr>
+                <w:rFonts w:asciiTheme="minorHAnsi" w:hAnsiTheme="minorHAnsi" w:cstheme="minorHAnsi"/>
+                <w:sz w:val="20"/>
+              </w:rPr>
+              <w:t>New Delhi, India</w:t>
+            </w:r>
           </w:p>
         </w:tc>
       </w:tr>
@@ -9301,6 +10069,95 @@
     </w:lvl>
   </w:abstractNum>
   <w:abstractNum w:abstractNumId="28" w15:restartNumberingAfterBreak="0">
+    <w:nsid w:val="442E64D8"/>
+    <w:multiLevelType w:val="hybridMultilevel"/>
+    <w:tmpl w:val="7FA0A9DE"/>
+    <w:lvl w:ilvl="0" w:tplc="FFFFFFFF">
+      <w:start w:val="1"/>
+      <w:numFmt w:val="lowerRoman"/>
+      <w:lvlText w:val="%1."/>
+      <w:lvlJc w:val="left"/>
+      <w:pPr>
+        <w:ind w:left="1080" w:hanging="720"/>
+      </w:pPr>
+      <w:rPr>
+        <w:rFonts w:hint="default"/>
+      </w:rPr>
+    </w:lvl>
+    <w:lvl w:ilvl="1" w:tplc="FFFFFFFF" w:tentative="1">
+      <w:start w:val="1"/>
+      <w:numFmt w:val="lowerLetter"/>
+      <w:lvlText w:val="%2."/>
+      <w:lvlJc w:val="left"/>
+      <w:pPr>
+        <w:ind w:left="1440" w:hanging="360"/>
+      </w:pPr>
+    </w:lvl>
+    <w:lvl w:ilvl="2" w:tplc="FFFFFFFF" w:tentative="1">
+      <w:start w:val="1"/>
+      <w:numFmt w:val="lowerRoman"/>
+      <w:lvlText w:val="%3."/>
+      <w:lvlJc w:val="right"/>
+      <w:pPr>
+        <w:ind w:left="2160" w:hanging="180"/>
+      </w:pPr>
+    </w:lvl>
+    <w:lvl w:ilvl="3" w:tplc="FFFFFFFF" w:tentative="1">
+      <w:start w:val="1"/>
+      <w:numFmt w:val="decimal"/>
+      <w:lvlText w:val="%4."/>
+      <w:lvlJc w:val="left"/>
+      <w:pPr>
+        <w:ind w:left="2880" w:hanging="360"/>
+      </w:pPr>
+    </w:lvl>
+    <w:lvl w:ilvl="4" w:tplc="FFFFFFFF" w:tentative="1">
+      <w:start w:val="1"/>
+      <w:numFmt w:val="lowerLetter"/>
+      <w:lvlText w:val="%5."/>
+      <w:lvlJc w:val="left"/>
+      <w:pPr>
+        <w:ind w:left="3600" w:hanging="360"/>
+      </w:pPr>
+    </w:lvl>
+    <w:lvl w:ilvl="5" w:tplc="FFFFFFFF" w:tentative="1">
+      <w:start w:val="1"/>
+      <w:numFmt w:val="lowerRoman"/>
+      <w:lvlText w:val="%6."/>
+      <w:lvlJc w:val="right"/>
+      <w:pPr>
+        <w:ind w:left="4320" w:hanging="180"/>
+      </w:pPr>
+    </w:lvl>
+    <w:lvl w:ilvl="6" w:tplc="FFFFFFFF" w:tentative="1">
+      <w:start w:val="1"/>
+      <w:numFmt w:val="decimal"/>
+      <w:lvlText w:val="%7."/>
+      <w:lvlJc w:val="left"/>
+      <w:pPr>
+        <w:ind w:left="5040" w:hanging="360"/>
+      </w:pPr>
+    </w:lvl>
+    <w:lvl w:ilvl="7" w:tplc="FFFFFFFF" w:tentative="1">
+      <w:start w:val="1"/>
+      <w:numFmt w:val="lowerLetter"/>
+      <w:lvlText w:val="%8."/>
+      <w:lvlJc w:val="left"/>
+      <w:pPr>
+        <w:ind w:left="5760" w:hanging="360"/>
+      </w:pPr>
+    </w:lvl>
+    <w:lvl w:ilvl="8" w:tplc="FFFFFFFF" w:tentative="1">
+      <w:start w:val="1"/>
+      <w:numFmt w:val="lowerRoman"/>
+      <w:lvlText w:val="%9."/>
+      <w:lvlJc w:val="right"/>
+      <w:pPr>
+        <w:ind w:left="6480" w:hanging="180"/>
+      </w:pPr>
+    </w:lvl>
+  </w:abstractNum>
+  <w:abstractNum w:abstractNumId="29" w15:restartNumberingAfterBreak="0">
     <w:nsid w:val="474D0967"/>
     <w:multiLevelType w:val="singleLevel"/>
     <w:tmpl w:val="04090001"/>
@@ -9320,7 +10177,7 @@
       </w:rPr>
     </w:lvl>
   </w:abstractNum>
-  <w:abstractNum w:abstractNumId="29" w15:restartNumberingAfterBreak="0">
+  <w:abstractNum w:abstractNumId="30" w15:restartNumberingAfterBreak="0">
     <w:nsid w:val="482169EC"/>
     <w:multiLevelType w:val="hybridMultilevel"/>
     <w:tmpl w:val="A4049C38"/>
@@ -9460,7 +10317,7 @@
       </w:rPr>
     </w:lvl>
   </w:abstractNum>
-  <w:abstractNum w:abstractNumId="30" w15:restartNumberingAfterBreak="0">
+  <w:abstractNum w:abstractNumId="31" w15:restartNumberingAfterBreak="0">
     <w:nsid w:val="488C5C6E"/>
     <w:multiLevelType w:val="singleLevel"/>
     <w:tmpl w:val="04090001"/>
@@ -9480,7 +10337,7 @@
       </w:rPr>
     </w:lvl>
   </w:abstractNum>
-  <w:abstractNum w:abstractNumId="31" w15:restartNumberingAfterBreak="0">
+  <w:abstractNum w:abstractNumId="32" w15:restartNumberingAfterBreak="0">
     <w:nsid w:val="4CA2297A"/>
     <w:multiLevelType w:val="hybridMultilevel"/>
     <w:tmpl w:val="C11E4CC2"/>
@@ -9619,7 +10476,7 @@
       </w:rPr>
     </w:lvl>
   </w:abstractNum>
-  <w:abstractNum w:abstractNumId="32" w15:restartNumberingAfterBreak="0">
+  <w:abstractNum w:abstractNumId="33" w15:restartNumberingAfterBreak="0">
     <w:nsid w:val="4E7514FA"/>
     <w:multiLevelType w:val="hybridMultilevel"/>
     <w:tmpl w:val="B5D2B374"/>
@@ -9708,7 +10565,7 @@
       </w:pPr>
     </w:lvl>
   </w:abstractNum>
-  <w:abstractNum w:abstractNumId="33" w15:restartNumberingAfterBreak="0">
+  <w:abstractNum w:abstractNumId="34" w15:restartNumberingAfterBreak="0">
     <w:nsid w:val="4F34453C"/>
     <w:multiLevelType w:val="singleLevel"/>
     <w:tmpl w:val="04090001"/>
@@ -9728,7 +10585,7 @@
       </w:rPr>
     </w:lvl>
   </w:abstractNum>
-  <w:abstractNum w:abstractNumId="34" w15:restartNumberingAfterBreak="0">
+  <w:abstractNum w:abstractNumId="35" w15:restartNumberingAfterBreak="0">
     <w:nsid w:val="50732139"/>
     <w:multiLevelType w:val="hybridMultilevel"/>
     <w:tmpl w:val="E3747A6C"/>
@@ -9841,7 +10698,7 @@
       </w:rPr>
     </w:lvl>
   </w:abstractNum>
-  <w:abstractNum w:abstractNumId="35" w15:restartNumberingAfterBreak="0">
+  <w:abstractNum w:abstractNumId="36" w15:restartNumberingAfterBreak="0">
     <w:nsid w:val="52FB34DA"/>
     <w:multiLevelType w:val="hybridMultilevel"/>
     <w:tmpl w:val="9EA8FE3A"/>
@@ -9930,7 +10787,7 @@
       </w:pPr>
     </w:lvl>
   </w:abstractNum>
-  <w:abstractNum w:abstractNumId="36" w15:restartNumberingAfterBreak="0">
+  <w:abstractNum w:abstractNumId="37" w15:restartNumberingAfterBreak="0">
     <w:nsid w:val="54213C41"/>
     <w:multiLevelType w:val="hybridMultilevel"/>
     <w:tmpl w:val="AF025076"/>
@@ -10070,7 +10927,7 @@
       </w:rPr>
     </w:lvl>
   </w:abstractNum>
-  <w:abstractNum w:abstractNumId="37" w15:restartNumberingAfterBreak="0">
+  <w:abstractNum w:abstractNumId="38" w15:restartNumberingAfterBreak="0">
     <w:nsid w:val="59972C3D"/>
     <w:multiLevelType w:val="singleLevel"/>
     <w:tmpl w:val="04090001"/>
@@ -10090,7 +10947,7 @@
       </w:rPr>
     </w:lvl>
   </w:abstractNum>
-  <w:abstractNum w:abstractNumId="38" w15:restartNumberingAfterBreak="0">
+  <w:abstractNum w:abstractNumId="39" w15:restartNumberingAfterBreak="0">
     <w:nsid w:val="5A77623D"/>
     <w:multiLevelType w:val="singleLevel"/>
     <w:tmpl w:val="04090001"/>
@@ -10110,7 +10967,7 @@
       </w:rPr>
     </w:lvl>
   </w:abstractNum>
-  <w:abstractNum w:abstractNumId="39" w15:restartNumberingAfterBreak="0">
+  <w:abstractNum w:abstractNumId="40" w15:restartNumberingAfterBreak="0">
     <w:nsid w:val="5F5C0B9E"/>
     <w:multiLevelType w:val="hybridMultilevel"/>
     <w:tmpl w:val="AE52176A"/>
@@ -10196,7 +11053,147 @@
       </w:pPr>
     </w:lvl>
   </w:abstractNum>
-  <w:abstractNum w:abstractNumId="40" w15:restartNumberingAfterBreak="0">
+  <w:abstractNum w:abstractNumId="41" w15:restartNumberingAfterBreak="0">
+    <w:nsid w:val="654A03E6"/>
+    <w:multiLevelType w:val="hybridMultilevel"/>
+    <w:tmpl w:val="765C059E"/>
+    <w:lvl w:ilvl="0" w:tplc="FDFC4498">
+      <w:start w:val="1"/>
+      <w:numFmt w:val="bullet"/>
+      <w:lvlText w:val="•"/>
+      <w:lvlJc w:val="left"/>
+      <w:pPr>
+        <w:tabs>
+          <w:tab w:val="num" w:pos="720"/>
+        </w:tabs>
+        <w:ind w:left="720" w:hanging="360"/>
+      </w:pPr>
+      <w:rPr>
+        <w:rFonts w:ascii="Arial" w:hAnsi="Arial" w:hint="default"/>
+      </w:rPr>
+    </w:lvl>
+    <w:lvl w:ilvl="1" w:tplc="FA02AC3E" w:tentative="1">
+      <w:start w:val="1"/>
+      <w:numFmt w:val="bullet"/>
+      <w:lvlText w:val="•"/>
+      <w:lvlJc w:val="left"/>
+      <w:pPr>
+        <w:tabs>
+          <w:tab w:val="num" w:pos="1440"/>
+        </w:tabs>
+        <w:ind w:left="1440" w:hanging="360"/>
+      </w:pPr>
+      <w:rPr>
+        <w:rFonts w:ascii="Arial" w:hAnsi="Arial" w:hint="default"/>
+      </w:rPr>
+    </w:lvl>
+    <w:lvl w:ilvl="2" w:tplc="6E9E272C" w:tentative="1">
+      <w:start w:val="1"/>
+      <w:numFmt w:val="bullet"/>
+      <w:lvlText w:val="•"/>
+      <w:lvlJc w:val="left"/>
+      <w:pPr>
+        <w:tabs>
+          <w:tab w:val="num" w:pos="2160"/>
+        </w:tabs>
+        <w:ind w:left="2160" w:hanging="360"/>
+      </w:pPr>
+      <w:rPr>
+        <w:rFonts w:ascii="Arial" w:hAnsi="Arial" w:hint="default"/>
+      </w:rPr>
+    </w:lvl>
+    <w:lvl w:ilvl="3" w:tplc="3BAA637E" w:tentative="1">
+      <w:start w:val="1"/>
+      <w:numFmt w:val="bullet"/>
+      <w:lvlText w:val="•"/>
+      <w:lvlJc w:val="left"/>
+      <w:pPr>
+        <w:tabs>
+          <w:tab w:val="num" w:pos="2880"/>
+        </w:tabs>
+        <w:ind w:left="2880" w:hanging="360"/>
+      </w:pPr>
+      <w:rPr>
+        <w:rFonts w:ascii="Arial" w:hAnsi="Arial" w:hint="default"/>
+      </w:rPr>
+    </w:lvl>
+    <w:lvl w:ilvl="4" w:tplc="52E8F188" w:tentative="1">
+      <w:start w:val="1"/>
+      <w:numFmt w:val="bullet"/>
+      <w:lvlText w:val="•"/>
+      <w:lvlJc w:val="left"/>
+      <w:pPr>
+        <w:tabs>
+          <w:tab w:val="num" w:pos="3600"/>
+        </w:tabs>
+        <w:ind w:left="3600" w:hanging="360"/>
+      </w:pPr>
+      <w:rPr>
+        <w:rFonts w:ascii="Arial" w:hAnsi="Arial" w:hint="default"/>
+      </w:rPr>
+    </w:lvl>
+    <w:lvl w:ilvl="5" w:tplc="7B307746" w:tentative="1">
+      <w:start w:val="1"/>
+      <w:numFmt w:val="bullet"/>
+      <w:lvlText w:val="•"/>
+      <w:lvlJc w:val="left"/>
+      <w:pPr>
+        <w:tabs>
+          <w:tab w:val="num" w:pos="4320"/>
+        </w:tabs>
+        <w:ind w:left="4320" w:hanging="360"/>
+      </w:pPr>
+      <w:rPr>
+        <w:rFonts w:ascii="Arial" w:hAnsi="Arial" w:hint="default"/>
+      </w:rPr>
+    </w:lvl>
+    <w:lvl w:ilvl="6" w:tplc="29866A38" w:tentative="1">
+      <w:start w:val="1"/>
+      <w:numFmt w:val="bullet"/>
+      <w:lvlText w:val="•"/>
+      <w:lvlJc w:val="left"/>
+      <w:pPr>
+        <w:tabs>
+          <w:tab w:val="num" w:pos="5040"/>
+        </w:tabs>
+        <w:ind w:left="5040" w:hanging="360"/>
+      </w:pPr>
+      <w:rPr>
+        <w:rFonts w:ascii="Arial" w:hAnsi="Arial" w:hint="default"/>
+      </w:rPr>
+    </w:lvl>
+    <w:lvl w:ilvl="7" w:tplc="50D0973C" w:tentative="1">
+      <w:start w:val="1"/>
+      <w:numFmt w:val="bullet"/>
+      <w:lvlText w:val="•"/>
+      <w:lvlJc w:val="left"/>
+      <w:pPr>
+        <w:tabs>
+          <w:tab w:val="num" w:pos="5760"/>
+        </w:tabs>
+        <w:ind w:left="5760" w:hanging="360"/>
+      </w:pPr>
+      <w:rPr>
+        <w:rFonts w:ascii="Arial" w:hAnsi="Arial" w:hint="default"/>
+      </w:rPr>
+    </w:lvl>
+    <w:lvl w:ilvl="8" w:tplc="8580F95C" w:tentative="1">
+      <w:start w:val="1"/>
+      <w:numFmt w:val="bullet"/>
+      <w:lvlText w:val="•"/>
+      <w:lvlJc w:val="left"/>
+      <w:pPr>
+        <w:tabs>
+          <w:tab w:val="num" w:pos="6480"/>
+        </w:tabs>
+        <w:ind w:left="6480" w:hanging="360"/>
+      </w:pPr>
+      <w:rPr>
+        <w:rFonts w:ascii="Arial" w:hAnsi="Arial" w:hint="default"/>
+      </w:rPr>
+    </w:lvl>
+  </w:abstractNum>
+  <w:abstractNum w:abstractNumId="42" w15:restartNumberingAfterBreak="0">
     <w:nsid w:val="6B5C669E"/>
     <w:multiLevelType w:val="hybridMultilevel"/>
     <w:tmpl w:val="1A44F160"/>
@@ -10282,7 +11279,7 @@
       </w:pPr>
     </w:lvl>
   </w:abstractNum>
-  <w:abstractNum w:abstractNumId="41" w15:restartNumberingAfterBreak="0">
+  <w:abstractNum w:abstractNumId="43" w15:restartNumberingAfterBreak="0">
     <w:nsid w:val="6E272547"/>
     <w:multiLevelType w:val="singleLevel"/>
     <w:tmpl w:val="04090001"/>
@@ -10302,7 +11299,7 @@
       </w:rPr>
     </w:lvl>
   </w:abstractNum>
-  <w:abstractNum w:abstractNumId="42" w15:restartNumberingAfterBreak="0">
+  <w:abstractNum w:abstractNumId="44" w15:restartNumberingAfterBreak="0">
     <w:nsid w:val="731113A8"/>
     <w:multiLevelType w:val="singleLevel"/>
     <w:tmpl w:val="04090001"/>
@@ -10319,7 +11316,7 @@
       </w:rPr>
     </w:lvl>
   </w:abstractNum>
-  <w:abstractNum w:abstractNumId="43" w15:restartNumberingAfterBreak="0">
+  <w:abstractNum w:abstractNumId="45" w15:restartNumberingAfterBreak="0">
     <w:nsid w:val="7B554C26"/>
     <w:multiLevelType w:val="hybridMultilevel"/>
     <w:tmpl w:val="267E1B22"/>
@@ -10459,7 +11456,7 @@
       </w:rPr>
     </w:lvl>
   </w:abstractNum>
-  <w:abstractNum w:abstractNumId="44" w15:restartNumberingAfterBreak="0">
+  <w:abstractNum w:abstractNumId="46" w15:restartNumberingAfterBreak="0">
     <w:nsid w:val="7BD4392D"/>
     <w:multiLevelType w:val="hybridMultilevel"/>
     <w:tmpl w:val="90F2185A"/>
@@ -10597,7 +11594,7 @@
       </w:rPr>
     </w:lvl>
   </w:abstractNum>
-  <w:abstractNum w:abstractNumId="45" w15:restartNumberingAfterBreak="0">
+  <w:abstractNum w:abstractNumId="47" w15:restartNumberingAfterBreak="0">
     <w:nsid w:val="7C871AFB"/>
     <w:multiLevelType w:val="singleLevel"/>
     <w:tmpl w:val="04090001"/>
@@ -10617,7 +11614,7 @@
       </w:rPr>
     </w:lvl>
   </w:abstractNum>
-  <w:abstractNum w:abstractNumId="46" w15:restartNumberingAfterBreak="0">
+  <w:abstractNum w:abstractNumId="48" w15:restartNumberingAfterBreak="0">
     <w:nsid w:val="7C91139F"/>
     <w:multiLevelType w:val="singleLevel"/>
     <w:tmpl w:val="04090001"/>
@@ -10638,10 +11635,10 @@
     </w:lvl>
   </w:abstractNum>
   <w:num w:numId="1" w16cid:durableId="591354317">
-    <w:abstractNumId w:val="44"/>
+    <w:abstractNumId w:val="46"/>
   </w:num>
   <w:num w:numId="2" w16cid:durableId="877546895">
-    <w:abstractNumId w:val="31"/>
+    <w:abstractNumId w:val="32"/>
   </w:num>
   <w:num w:numId="3" w16cid:durableId="710569918">
     <w:abstractNumId w:val="1"/>
@@ -10671,7 +11668,7 @@
     <w:abstractNumId w:val="5"/>
   </w:num>
   <w:num w:numId="12" w16cid:durableId="1682051886">
-    <w:abstractNumId w:val="29"/>
+    <w:abstractNumId w:val="30"/>
   </w:num>
   <w:num w:numId="13" w16cid:durableId="373189861">
     <w:abstractNumId w:val="3"/>
@@ -10704,7 +11701,7 @@
     <w:abstractNumId w:val="13"/>
   </w:num>
   <w:num w:numId="23" w16cid:durableId="2011717951">
-    <w:abstractNumId w:val="36"/>
+    <w:abstractNumId w:val="37"/>
   </w:num>
   <w:num w:numId="24" w16cid:durableId="1141574336">
     <w:abstractNumId w:val="18"/>
@@ -10716,22 +11713,22 @@
     <w:abstractNumId w:val="4"/>
   </w:num>
   <w:num w:numId="27" w16cid:durableId="367142717">
-    <w:abstractNumId w:val="37"/>
+    <w:abstractNumId w:val="38"/>
   </w:num>
   <w:num w:numId="28" w16cid:durableId="1580211080">
-    <w:abstractNumId w:val="38"/>
+    <w:abstractNumId w:val="39"/>
   </w:num>
   <w:num w:numId="29" w16cid:durableId="344982887">
-    <w:abstractNumId w:val="46"/>
+    <w:abstractNumId w:val="48"/>
   </w:num>
   <w:num w:numId="30" w16cid:durableId="1922371122">
-    <w:abstractNumId w:val="45"/>
+    <w:abstractNumId w:val="47"/>
   </w:num>
   <w:num w:numId="31" w16cid:durableId="532234803">
-    <w:abstractNumId w:val="33"/>
+    <w:abstractNumId w:val="34"/>
   </w:num>
   <w:num w:numId="32" w16cid:durableId="2135369209">
-    <w:abstractNumId w:val="30"/>
+    <w:abstractNumId w:val="31"/>
   </w:num>
   <w:num w:numId="33" w16cid:durableId="2110880755">
     <w:abstractNumId w:val="19"/>
@@ -10740,13 +11737,13 @@
     <w:abstractNumId w:val="20"/>
   </w:num>
   <w:num w:numId="35" w16cid:durableId="423956985">
-    <w:abstractNumId w:val="42"/>
+    <w:abstractNumId w:val="44"/>
   </w:num>
   <w:num w:numId="36" w16cid:durableId="874928351">
-    <w:abstractNumId w:val="28"/>
+    <w:abstractNumId w:val="29"/>
   </w:num>
   <w:num w:numId="37" w16cid:durableId="1967270729">
-    <w:abstractNumId w:val="41"/>
+    <w:abstractNumId w:val="43"/>
   </w:num>
   <w:num w:numId="38" w16cid:durableId="1086609027">
     <w:abstractNumId w:val="14"/>
@@ -10755,7 +11752,7 @@
     <w:abstractNumId w:val="27"/>
   </w:num>
   <w:num w:numId="40" w16cid:durableId="282814359">
-    <w:abstractNumId w:val="43"/>
+    <w:abstractNumId w:val="45"/>
   </w:num>
   <w:num w:numId="41" w16cid:durableId="1912693531">
     <w:abstractNumId w:val="0"/>
@@ -10777,22 +11774,28 @@
     </w:lvlOverride>
   </w:num>
   <w:num w:numId="42" w16cid:durableId="330108072">
+    <w:abstractNumId w:val="42"/>
+  </w:num>
+  <w:num w:numId="43" w16cid:durableId="846792281">
     <w:abstractNumId w:val="40"/>
   </w:num>
-  <w:num w:numId="43" w16cid:durableId="846792281">
-    <w:abstractNumId w:val="39"/>
-  </w:num>
   <w:num w:numId="44" w16cid:durableId="475298592">
-    <w:abstractNumId w:val="35"/>
+    <w:abstractNumId w:val="36"/>
   </w:num>
   <w:num w:numId="45" w16cid:durableId="2095663084">
     <w:abstractNumId w:val="2"/>
   </w:num>
   <w:num w:numId="46" w16cid:durableId="37171546">
-    <w:abstractNumId w:val="32"/>
+    <w:abstractNumId w:val="33"/>
   </w:num>
   <w:num w:numId="47" w16cid:durableId="453252625">
-    <w:abstractNumId w:val="34"/>
+    <w:abstractNumId w:val="35"/>
+  </w:num>
+  <w:num w:numId="48" w16cid:durableId="105198936">
+    <w:abstractNumId w:val="28"/>
+  </w:num>
+  <w:num w:numId="49" w16cid:durableId="2025547964">
+    <w:abstractNumId w:val="41"/>
   </w:num>
 </w:numbering>
 </file>

</xml_diff>

<commit_message>
profile layout update 6
</commit_message>
<xml_diff>
--- a/p/pro/NODE-JS-DEV_51601205-2024-profile.docx
+++ b/p/pro/NODE-JS-DEV_51601205-2024-profile.docx
@@ -1296,89 +1296,10 @@
               </w:rPr>
               <w:t xml:space="preserve"> Python and Node.js application</w:t>
             </w:r>
-            <w:r>
-              <w:rPr>
-                <w:rFonts w:asciiTheme="minorHAnsi" w:hAnsiTheme="minorHAnsi" w:cstheme="minorHAnsi"/>
-                <w:color w:val="000000"/>
-                <w:sz w:val="20"/>
-                <w:szCs w:val="20"/>
-              </w:rPr>
-              <w:br/>
-            </w:r>
-            <w:r>
-              <w:rPr>
-                <w:rFonts w:asciiTheme="minorHAnsi" w:hAnsiTheme="minorHAnsi" w:cstheme="minorHAnsi"/>
-                <w:i/>
-                <w:iCs/>
-                <w:color w:val="000000"/>
-                <w:sz w:val="20"/>
-                <w:szCs w:val="20"/>
-              </w:rPr>
-              <w:t xml:space="preserve">Duration: </w:t>
-            </w:r>
-            <w:r>
-              <w:rPr>
-                <w:rFonts w:asciiTheme="minorHAnsi" w:hAnsiTheme="minorHAnsi" w:cstheme="minorHAnsi"/>
-                <w:i/>
-                <w:iCs/>
-                <w:color w:val="000000"/>
-                <w:sz w:val="20"/>
-                <w:szCs w:val="20"/>
-              </w:rPr>
-              <w:t>April</w:t>
-            </w:r>
-            <w:r>
-              <w:rPr>
-                <w:rFonts w:asciiTheme="minorHAnsi" w:hAnsiTheme="minorHAnsi" w:cstheme="minorHAnsi"/>
-                <w:i/>
-                <w:iCs/>
-                <w:color w:val="000000"/>
-                <w:sz w:val="20"/>
-                <w:szCs w:val="20"/>
-              </w:rPr>
-              <w:t xml:space="preserve"> 202</w:t>
-            </w:r>
-            <w:r>
-              <w:rPr>
-                <w:rFonts w:asciiTheme="minorHAnsi" w:hAnsiTheme="minorHAnsi" w:cstheme="minorHAnsi"/>
-                <w:i/>
-                <w:iCs/>
-                <w:color w:val="000000"/>
-                <w:sz w:val="20"/>
-                <w:szCs w:val="20"/>
-              </w:rPr>
-              <w:t>4</w:t>
-            </w:r>
-            <w:r>
-              <w:rPr>
-                <w:rFonts w:asciiTheme="minorHAnsi" w:hAnsiTheme="minorHAnsi" w:cstheme="minorHAnsi"/>
-                <w:i/>
-                <w:iCs/>
-                <w:color w:val="000000"/>
-                <w:sz w:val="20"/>
-                <w:szCs w:val="20"/>
-              </w:rPr>
-              <w:t xml:space="preserve"> to </w:t>
-            </w:r>
-            <w:r>
-              <w:rPr>
-                <w:rFonts w:asciiTheme="minorHAnsi" w:hAnsiTheme="minorHAnsi" w:cstheme="minorHAnsi"/>
-                <w:i/>
-                <w:iCs/>
-                <w:color w:val="000000"/>
-                <w:sz w:val="20"/>
-                <w:szCs w:val="20"/>
-              </w:rPr>
-              <w:t>September 2024</w:t>
-            </w:r>
           </w:p>
           <w:p>
             <w:pPr>
               <w:pStyle w:val="ListParagraph"/>
-              <w:numPr>
-                <w:ilvl w:val="0"/>
-                <w:numId w:val="42"/>
-              </w:numPr>
               <w:spacing w:line="276" w:lineRule="auto"/>
               <w:ind w:left="360"/>
               <w:rPr>
@@ -1448,7 +1369,7 @@
                 <w:sz w:val="20"/>
                 <w:szCs w:val="20"/>
               </w:rPr>
-              <w:t xml:space="preserve"> 202</w:t>
+              <w:t xml:space="preserve"> 2023 to </w:t>
             </w:r>
             <w:r>
               <w:rPr>
@@ -1459,7 +1380,7 @@
                 <w:sz w:val="20"/>
                 <w:szCs w:val="20"/>
               </w:rPr>
-              <w:t>3</w:t>
+              <w:t>September</w:t>
             </w:r>
             <w:r>
               <w:rPr>
@@ -1470,18 +1391,7 @@
                 <w:sz w:val="20"/>
                 <w:szCs w:val="20"/>
               </w:rPr>
-              <w:t xml:space="preserve"> to </w:t>
-            </w:r>
-            <w:r>
-              <w:rPr>
-                <w:rFonts w:asciiTheme="minorHAnsi" w:hAnsiTheme="minorHAnsi" w:cstheme="minorHAnsi"/>
-                <w:i/>
-                <w:iCs/>
-                <w:color w:val="000000"/>
-                <w:sz w:val="20"/>
-                <w:szCs w:val="20"/>
-              </w:rPr>
-              <w:t xml:space="preserve">March </w:t>
+              <w:t xml:space="preserve"> </w:t>
             </w:r>
             <w:r>
               <w:rPr>
@@ -2154,7 +2064,6 @@
                 <w:sz w:val="20"/>
                 <w:szCs w:val="20"/>
               </w:rPr>
-              <w:lastRenderedPageBreak/>
               <w:t xml:space="preserve">PGI GlobalMeet SDK API support </w:t>
             </w:r>
             <w:r>
@@ -4094,7 +4003,6 @@
                 <w:sz w:val="20"/>
                 <w:szCs w:val="20"/>
               </w:rPr>
-              <w:lastRenderedPageBreak/>
               <w:t>Airtel Internet Café</w:t>
             </w:r>
             <w:r>
@@ -4445,7 +4353,7 @@
                 <w:sz w:val="20"/>
                 <w:szCs w:val="20"/>
               </w:rPr>
-              <w:br/>
+              <w:t xml:space="preserve">: </w:t>
             </w:r>
             <w:r>
               <w:rPr>
@@ -4509,7 +4417,16 @@
                 <w:sz w:val="20"/>
                 <w:szCs w:val="20"/>
               </w:rPr>
-              <w:br/>
+              <w:t xml:space="preserve">: </w:t>
+            </w:r>
+            <w:r>
+              <w:rPr>
+                <w:rStyle w:val="apple-style-span"/>
+                <w:rFonts w:asciiTheme="minorHAnsi" w:hAnsiTheme="minorHAnsi" w:cstheme="minorHAnsi"/>
+                <w:color w:val="000000"/>
+                <w:sz w:val="20"/>
+                <w:szCs w:val="20"/>
+              </w:rPr>
               <w:t xml:space="preserve">Bitbucket, Jenkins 2, JIRA, </w:t>
             </w:r>
             <w:proofErr w:type="spellStart"/>
@@ -4534,6 +4451,17 @@
               </w:rPr>
               <w:t>, SVN</w:t>
             </w:r>
+          </w:p>
+          <w:p>
+            <w:pPr>
+              <w:rPr>
+                <w:rStyle w:val="apple-style-span"/>
+                <w:rFonts w:asciiTheme="minorHAnsi" w:hAnsiTheme="minorHAnsi" w:cstheme="minorHAnsi"/>
+                <w:color w:val="000000"/>
+                <w:sz w:val="20"/>
+                <w:szCs w:val="20"/>
+              </w:rPr>
+            </w:pPr>
           </w:p>
           <w:p>
             <w:pPr>
@@ -5692,10 +5620,8 @@
                 <w:bCs/>
                 <w:sz w:val="20"/>
               </w:rPr>
-              <w:lastRenderedPageBreak/>
               <w:br/>
             </w:r>
-            <w:proofErr w:type="spellStart"/>
             <w:r>
               <w:rPr>
                 <w:rFonts w:asciiTheme="minorHAnsi" w:hAnsiTheme="minorHAnsi" w:cstheme="minorHAnsi"/>
@@ -5703,9 +5629,8 @@
                 <w:bCs/>
                 <w:sz w:val="20"/>
               </w:rPr>
-              <w:t>Self Passion</w:t>
-            </w:r>
-            <w:proofErr w:type="spellEnd"/>
+              <w:t>Self-Passion</w:t>
+            </w:r>
             <w:r>
               <w:rPr>
                 <w:rFonts w:asciiTheme="minorHAnsi" w:hAnsiTheme="minorHAnsi" w:cstheme="minorHAnsi"/>
@@ -5731,6 +5656,8 @@
               <w:ind w:hanging="18"/>
               <w:rPr>
                 <w:rFonts w:asciiTheme="minorHAnsi" w:hAnsiTheme="minorHAnsi" w:cstheme="minorHAnsi"/>
+                <w:b/>
+                <w:bCs/>
                 <w:sz w:val="20"/>
               </w:rPr>
             </w:pPr>
@@ -5748,21 +5675,481 @@
               </w:rPr>
               <w:t xml:space="preserve">Providing </w:t>
             </w:r>
-            <w:proofErr w:type="spellStart"/>
-            <w:r>
-              <w:rPr>
-                <w:rFonts w:asciiTheme="minorHAnsi" w:hAnsiTheme="minorHAnsi" w:cstheme="minorHAnsi"/>
-                <w:sz w:val="20"/>
-              </w:rPr>
-              <w:t>pro active</w:t>
-            </w:r>
-            <w:proofErr w:type="spellEnd"/>
+            <w:r>
+              <w:rPr>
+                <w:rFonts w:asciiTheme="minorHAnsi" w:hAnsiTheme="minorHAnsi" w:cstheme="minorHAnsi"/>
+                <w:sz w:val="20"/>
+              </w:rPr>
+              <w:t>proactive</w:t>
+            </w:r>
             <w:r>
               <w:rPr>
                 <w:rFonts w:asciiTheme="minorHAnsi" w:hAnsiTheme="minorHAnsi" w:cstheme="minorHAnsi"/>
                 <w:sz w:val="20"/>
               </w:rPr>
               <w:t xml:space="preserve"> innovative solution to project to achieve reputation for employer and increase client product use case for end users. The goal here is to maximize product market size or efficiency of development team via innovative solution within product development phase.</w:t>
+            </w:r>
+          </w:p>
+        </w:tc>
+      </w:tr>
+      <w:tr>
+        <w:tblPrEx>
+          <w:tblLook w:val="0000" w:firstRow="0" w:lastRow="0" w:firstColumn="0" w:lastColumn="0" w:noHBand="0" w:noVBand="0"/>
+        </w:tblPrEx>
+        <w:trPr>
+          <w:trHeight w:val="800"/>
+        </w:trPr>
+        <w:tc>
+          <w:tcPr>
+            <w:tcW w:w="1422" w:type="dxa"/>
+            <w:vAlign w:val="center"/>
+          </w:tcPr>
+          <w:p>
+            <w:pPr>
+              <w:pStyle w:val="Achievement"/>
+              <w:numPr>
+                <w:ilvl w:val="0"/>
+                <w:numId w:val="0"/>
+              </w:numPr>
+              <w:jc w:val="left"/>
+              <w:rPr>
+                <w:rFonts w:asciiTheme="minorHAnsi" w:hAnsiTheme="minorHAnsi" w:cstheme="minorHAnsi"/>
+                <w:b/>
+                <w:bCs/>
+                <w:sz w:val="20"/>
+              </w:rPr>
+            </w:pPr>
+            <w:r>
+              <w:rPr>
+                <w:rFonts w:asciiTheme="minorHAnsi" w:hAnsiTheme="minorHAnsi" w:cstheme="minorHAnsi"/>
+                <w:b/>
+                <w:bCs/>
+                <w:sz w:val="20"/>
+              </w:rPr>
+              <w:lastRenderedPageBreak/>
+              <w:t>Education Details</w:t>
+            </w:r>
+          </w:p>
+        </w:tc>
+        <w:tc>
+          <w:tcPr>
+            <w:tcW w:w="8203" w:type="dxa"/>
+            <w:vAlign w:val="center"/>
+          </w:tcPr>
+          <w:p>
+            <w:pPr>
+              <w:pStyle w:val="Achievement"/>
+              <w:numPr>
+                <w:ilvl w:val="0"/>
+                <w:numId w:val="0"/>
+              </w:numPr>
+              <w:ind w:left="360" w:hanging="360"/>
+              <w:rPr>
+                <w:rFonts w:asciiTheme="minorHAnsi" w:hAnsiTheme="minorHAnsi" w:cstheme="minorHAnsi"/>
+                <w:sz w:val="20"/>
+              </w:rPr>
+            </w:pPr>
+          </w:p>
+          <w:p>
+            <w:pPr>
+              <w:pStyle w:val="Achievement"/>
+              <w:numPr>
+                <w:ilvl w:val="0"/>
+                <w:numId w:val="49"/>
+              </w:numPr>
+              <w:jc w:val="left"/>
+              <w:rPr>
+                <w:rFonts w:asciiTheme="minorHAnsi" w:hAnsiTheme="minorHAnsi" w:cstheme="minorHAnsi"/>
+                <w:sz w:val="20"/>
+              </w:rPr>
+            </w:pPr>
+            <w:r>
+              <w:rPr>
+                <w:rFonts w:asciiTheme="minorHAnsi" w:hAnsiTheme="minorHAnsi" w:cstheme="minorHAnsi"/>
+                <w:b/>
+                <w:bCs/>
+                <w:sz w:val="20"/>
+              </w:rPr>
+              <w:t>CCNA and MCSC certification training</w:t>
+            </w:r>
+            <w:r>
+              <w:rPr>
+                <w:rFonts w:asciiTheme="minorHAnsi" w:hAnsiTheme="minorHAnsi" w:cstheme="minorHAnsi"/>
+                <w:sz w:val="20"/>
+              </w:rPr>
+              <w:t>, ASET Delhi</w:t>
+            </w:r>
+            <w:r>
+              <w:rPr>
+                <w:rFonts w:asciiTheme="minorHAnsi" w:hAnsiTheme="minorHAnsi" w:cstheme="minorHAnsi"/>
+                <w:sz w:val="20"/>
+              </w:rPr>
+              <w:t xml:space="preserve"> 89</w:t>
+            </w:r>
+            <w:proofErr w:type="gramStart"/>
+            <w:r>
+              <w:rPr>
+                <w:rFonts w:asciiTheme="minorHAnsi" w:hAnsiTheme="minorHAnsi" w:cstheme="minorHAnsi"/>
+                <w:sz w:val="20"/>
+              </w:rPr>
+              <w:t xml:space="preserve">% </w:t>
+            </w:r>
+            <w:r>
+              <w:rPr>
+                <w:rFonts w:asciiTheme="minorHAnsi" w:hAnsiTheme="minorHAnsi" w:cstheme="minorHAnsi"/>
+                <w:sz w:val="20"/>
+              </w:rPr>
+              <w:t>,</w:t>
+            </w:r>
+            <w:proofErr w:type="gramEnd"/>
+            <w:r>
+              <w:rPr>
+                <w:rFonts w:asciiTheme="minorHAnsi" w:hAnsiTheme="minorHAnsi" w:cstheme="minorHAnsi"/>
+                <w:sz w:val="20"/>
+              </w:rPr>
+              <w:t xml:space="preserve"> 2010</w:t>
+            </w:r>
+          </w:p>
+          <w:p>
+            <w:pPr>
+              <w:pStyle w:val="Achievement"/>
+              <w:numPr>
+                <w:ilvl w:val="0"/>
+                <w:numId w:val="49"/>
+              </w:numPr>
+              <w:jc w:val="left"/>
+              <w:rPr>
+                <w:rFonts w:asciiTheme="minorHAnsi" w:hAnsiTheme="minorHAnsi" w:cstheme="minorHAnsi"/>
+                <w:sz w:val="20"/>
+              </w:rPr>
+            </w:pPr>
+            <w:r>
+              <w:rPr>
+                <w:rFonts w:asciiTheme="minorHAnsi" w:hAnsiTheme="minorHAnsi" w:cstheme="minorHAnsi"/>
+                <w:b/>
+                <w:bCs/>
+                <w:sz w:val="20"/>
+              </w:rPr>
+              <w:t>Diploma in N</w:t>
+            </w:r>
+            <w:r>
+              <w:rPr>
+                <w:rFonts w:asciiTheme="minorHAnsi" w:hAnsiTheme="minorHAnsi" w:cstheme="minorHAnsi"/>
+                <w:b/>
+                <w:bCs/>
+                <w:sz w:val="20"/>
+              </w:rPr>
+              <w:t xml:space="preserve">etworking </w:t>
+            </w:r>
+            <w:r>
+              <w:rPr>
+                <w:rFonts w:asciiTheme="minorHAnsi" w:hAnsiTheme="minorHAnsi" w:cstheme="minorHAnsi"/>
+                <w:b/>
+                <w:bCs/>
+                <w:sz w:val="20"/>
+              </w:rPr>
+              <w:t xml:space="preserve">and Hardware </w:t>
+            </w:r>
+            <w:r>
+              <w:rPr>
+                <w:rFonts w:asciiTheme="minorHAnsi" w:hAnsiTheme="minorHAnsi" w:cstheme="minorHAnsi"/>
+                <w:b/>
+                <w:bCs/>
+                <w:sz w:val="20"/>
+              </w:rPr>
+              <w:t>Diploma</w:t>
+            </w:r>
+            <w:r>
+              <w:rPr>
+                <w:rFonts w:asciiTheme="minorHAnsi" w:hAnsiTheme="minorHAnsi" w:cstheme="minorHAnsi"/>
+                <w:sz w:val="20"/>
+              </w:rPr>
+              <w:t xml:space="preserve">, ASET Delhi, </w:t>
+            </w:r>
+            <w:r>
+              <w:rPr>
+                <w:rFonts w:asciiTheme="minorHAnsi" w:hAnsiTheme="minorHAnsi" w:cstheme="minorHAnsi"/>
+                <w:sz w:val="20"/>
+              </w:rPr>
+              <w:t xml:space="preserve">February </w:t>
+            </w:r>
+            <w:r>
+              <w:rPr>
+                <w:rFonts w:asciiTheme="minorHAnsi" w:hAnsiTheme="minorHAnsi" w:cstheme="minorHAnsi"/>
+                <w:sz w:val="20"/>
+              </w:rPr>
+              <w:t>201</w:t>
+            </w:r>
+            <w:r>
+              <w:rPr>
+                <w:rFonts w:asciiTheme="minorHAnsi" w:hAnsiTheme="minorHAnsi" w:cstheme="minorHAnsi"/>
+                <w:sz w:val="20"/>
+              </w:rPr>
+              <w:t>1</w:t>
+            </w:r>
+            <w:r>
+              <w:rPr>
+                <w:rFonts w:asciiTheme="minorHAnsi" w:hAnsiTheme="minorHAnsi" w:cstheme="minorHAnsi"/>
+                <w:sz w:val="20"/>
+              </w:rPr>
+              <w:br/>
+              <w:t>Roll No. 11739</w:t>
+            </w:r>
+          </w:p>
+          <w:p>
+            <w:pPr>
+              <w:pStyle w:val="Achievement"/>
+              <w:numPr>
+                <w:ilvl w:val="0"/>
+                <w:numId w:val="49"/>
+              </w:numPr>
+              <w:rPr>
+                <w:rFonts w:asciiTheme="minorHAnsi" w:hAnsiTheme="minorHAnsi" w:cstheme="minorHAnsi"/>
+                <w:sz w:val="20"/>
+              </w:rPr>
+            </w:pPr>
+            <w:r>
+              <w:rPr>
+                <w:rFonts w:asciiTheme="minorHAnsi" w:hAnsiTheme="minorHAnsi" w:cstheme="minorHAnsi"/>
+                <w:b/>
+                <w:bCs/>
+                <w:sz w:val="20"/>
+              </w:rPr>
+              <w:t>Diploma in Computer Software and Advance Application</w:t>
+            </w:r>
+            <w:r>
+              <w:rPr>
+                <w:rFonts w:asciiTheme="minorHAnsi" w:hAnsiTheme="minorHAnsi" w:cstheme="minorHAnsi"/>
+                <w:sz w:val="20"/>
+              </w:rPr>
+              <w:t>, MSBIC 82%, October 2010</w:t>
+            </w:r>
+          </w:p>
+          <w:p>
+            <w:pPr>
+              <w:pStyle w:val="Achievement"/>
+              <w:numPr>
+                <w:ilvl w:val="0"/>
+                <w:numId w:val="49"/>
+              </w:numPr>
+              <w:jc w:val="left"/>
+              <w:rPr>
+                <w:rFonts w:asciiTheme="minorHAnsi" w:hAnsiTheme="minorHAnsi" w:cstheme="minorHAnsi"/>
+                <w:sz w:val="20"/>
+              </w:rPr>
+            </w:pPr>
+            <w:r>
+              <w:rPr>
+                <w:rFonts w:asciiTheme="minorHAnsi" w:hAnsiTheme="minorHAnsi" w:cstheme="minorHAnsi"/>
+                <w:b/>
+                <w:bCs/>
+                <w:sz w:val="20"/>
+              </w:rPr>
+              <w:t>Programming and Computer Foundation</w:t>
+            </w:r>
+            <w:r>
+              <w:rPr>
+                <w:rFonts w:asciiTheme="minorHAnsi" w:hAnsiTheme="minorHAnsi" w:cstheme="minorHAnsi"/>
+                <w:sz w:val="20"/>
+              </w:rPr>
+              <w:t>, NIIT, June 2007</w:t>
+            </w:r>
+            <w:r>
+              <w:rPr>
+                <w:rFonts w:asciiTheme="minorHAnsi" w:hAnsiTheme="minorHAnsi" w:cstheme="minorHAnsi"/>
+                <w:sz w:val="20"/>
+              </w:rPr>
+              <w:br/>
+              <w:t>Roll No. R070020202440</w:t>
+            </w:r>
+          </w:p>
+          <w:p>
+            <w:pPr>
+              <w:pStyle w:val="Achievement"/>
+              <w:numPr>
+                <w:ilvl w:val="0"/>
+                <w:numId w:val="49"/>
+              </w:numPr>
+              <w:jc w:val="left"/>
+              <w:rPr>
+                <w:rFonts w:asciiTheme="minorHAnsi" w:hAnsiTheme="minorHAnsi" w:cstheme="minorHAnsi"/>
+                <w:sz w:val="20"/>
+              </w:rPr>
+            </w:pPr>
+            <w:r>
+              <w:rPr>
+                <w:rFonts w:asciiTheme="minorHAnsi" w:hAnsiTheme="minorHAnsi" w:cstheme="minorHAnsi"/>
+                <w:b/>
+                <w:bCs/>
+                <w:sz w:val="20"/>
+              </w:rPr>
+              <w:t>Bachelor of Computer Applications</w:t>
+            </w:r>
+            <w:r>
+              <w:rPr>
+                <w:rFonts w:asciiTheme="minorHAnsi" w:hAnsiTheme="minorHAnsi" w:cstheme="minorHAnsi"/>
+                <w:sz w:val="20"/>
+              </w:rPr>
+              <w:t>, Delhi Rajghat, Indira Gandhi National Open University</w:t>
+            </w:r>
+            <w:r>
+              <w:rPr>
+                <w:rFonts w:asciiTheme="minorHAnsi" w:hAnsiTheme="minorHAnsi" w:cstheme="minorHAnsi"/>
+                <w:sz w:val="20"/>
+              </w:rPr>
+              <w:t xml:space="preserve">, 63.8%, </w:t>
+            </w:r>
+            <w:r>
+              <w:rPr>
+                <w:rFonts w:asciiTheme="minorHAnsi" w:hAnsiTheme="minorHAnsi" w:cstheme="minorHAnsi"/>
+                <w:sz w:val="20"/>
+              </w:rPr>
+              <w:t xml:space="preserve">(I.G.N.O.U) </w:t>
+            </w:r>
+            <w:r>
+              <w:rPr>
+                <w:rFonts w:asciiTheme="minorHAnsi" w:hAnsiTheme="minorHAnsi" w:cstheme="minorHAnsi"/>
+                <w:sz w:val="20"/>
+              </w:rPr>
+              <w:t xml:space="preserve">December </w:t>
+            </w:r>
+            <w:r>
+              <w:rPr>
+                <w:rFonts w:asciiTheme="minorHAnsi" w:hAnsiTheme="minorHAnsi" w:cstheme="minorHAnsi"/>
+                <w:sz w:val="20"/>
+              </w:rPr>
+              <w:t>2015</w:t>
+            </w:r>
+            <w:r>
+              <w:rPr>
+                <w:rFonts w:asciiTheme="minorHAnsi" w:hAnsiTheme="minorHAnsi" w:cstheme="minorHAnsi"/>
+                <w:sz w:val="20"/>
+              </w:rPr>
+              <w:br/>
+              <w:t>Roll No. 27036373179</w:t>
+            </w:r>
+          </w:p>
+          <w:p>
+            <w:pPr>
+              <w:pStyle w:val="Achievement"/>
+              <w:numPr>
+                <w:ilvl w:val="0"/>
+                <w:numId w:val="49"/>
+              </w:numPr>
+              <w:rPr>
+                <w:rFonts w:asciiTheme="minorHAnsi" w:hAnsiTheme="minorHAnsi" w:cstheme="minorHAnsi"/>
+                <w:sz w:val="20"/>
+              </w:rPr>
+            </w:pPr>
+            <w:r>
+              <w:rPr>
+                <w:rFonts w:asciiTheme="minorHAnsi" w:hAnsiTheme="minorHAnsi" w:cstheme="minorHAnsi"/>
+                <w:b/>
+                <w:bCs/>
+                <w:sz w:val="20"/>
+              </w:rPr>
+              <w:t>Certifications</w:t>
+            </w:r>
+            <w:r>
+              <w:rPr>
+                <w:rFonts w:asciiTheme="minorHAnsi" w:hAnsiTheme="minorHAnsi" w:cstheme="minorHAnsi"/>
+                <w:sz w:val="20"/>
+              </w:rPr>
+              <w:t>: Core PMI 2017, Agile Foundation 2017, Telecom Basics 2020, CMMI 2.0 2020, HIPPA Security 2020, Performance management 2022, Business Aligned Framework (BAF) Overview 2023, Six Sigma and Lean 2023</w:t>
+            </w:r>
+          </w:p>
+          <w:p>
+            <w:pPr>
+              <w:pStyle w:val="Achievement"/>
+              <w:numPr>
+                <w:ilvl w:val="0"/>
+                <w:numId w:val="0"/>
+              </w:numPr>
+              <w:ind w:left="360" w:hanging="360"/>
+              <w:rPr>
+                <w:rFonts w:asciiTheme="minorHAnsi" w:hAnsiTheme="minorHAnsi" w:cstheme="minorHAnsi"/>
+                <w:sz w:val="20"/>
+              </w:rPr>
+            </w:pPr>
+          </w:p>
+        </w:tc>
+      </w:tr>
+      <w:tr>
+        <w:tblPrEx>
+          <w:tblLook w:val="0000" w:firstRow="0" w:lastRow="0" w:firstColumn="0" w:lastColumn="0" w:noHBand="0" w:noVBand="0"/>
+        </w:tblPrEx>
+        <w:trPr>
+          <w:trHeight w:val="800"/>
+        </w:trPr>
+        <w:tc>
+          <w:tcPr>
+            <w:tcW w:w="1422" w:type="dxa"/>
+          </w:tcPr>
+          <w:p>
+            <w:pPr>
+              <w:pStyle w:val="Achievement"/>
+              <w:numPr>
+                <w:ilvl w:val="0"/>
+                <w:numId w:val="0"/>
+              </w:numPr>
+              <w:jc w:val="left"/>
+              <w:rPr>
+                <w:rFonts w:asciiTheme="minorHAnsi" w:hAnsiTheme="minorHAnsi" w:cstheme="minorHAnsi"/>
+                <w:b/>
+                <w:bCs/>
+                <w:sz w:val="20"/>
+              </w:rPr>
+            </w:pPr>
+            <w:r>
+              <w:rPr>
+                <w:rFonts w:asciiTheme="minorHAnsi" w:hAnsiTheme="minorHAnsi" w:cstheme="minorHAnsi"/>
+                <w:b/>
+                <w:bCs/>
+                <w:sz w:val="20"/>
+              </w:rPr>
+              <w:br/>
+              <w:t>Hobbies</w:t>
+            </w:r>
+          </w:p>
+        </w:tc>
+        <w:tc>
+          <w:tcPr>
+            <w:tcW w:w="8203" w:type="dxa"/>
+          </w:tcPr>
+          <w:p>
+            <w:pPr>
+              <w:pStyle w:val="Achievement"/>
+              <w:numPr>
+                <w:ilvl w:val="0"/>
+                <w:numId w:val="0"/>
+              </w:numPr>
+              <w:ind w:hanging="18"/>
+              <w:rPr>
+                <w:rFonts w:asciiTheme="minorHAnsi" w:hAnsiTheme="minorHAnsi" w:cstheme="minorHAnsi"/>
+                <w:sz w:val="20"/>
+              </w:rPr>
+            </w:pPr>
+            <w:r>
+              <w:rPr>
+                <w:rFonts w:asciiTheme="minorHAnsi" w:hAnsiTheme="minorHAnsi" w:cstheme="minorHAnsi"/>
+                <w:sz w:val="20"/>
+              </w:rPr>
+              <w:br/>
+              <w:t>Yoga, Swimming, World News, Gaming</w:t>
+            </w:r>
+            <w:r>
+              <w:rPr>
+                <w:rFonts w:asciiTheme="minorHAnsi" w:hAnsiTheme="minorHAnsi" w:cstheme="minorHAnsi"/>
+                <w:sz w:val="20"/>
+              </w:rPr>
+              <w:t>, Data Science and AI Technology reading and learnings, Cycling</w:t>
+            </w:r>
+            <w:r>
+              <w:rPr>
+                <w:rFonts w:asciiTheme="minorHAnsi" w:hAnsiTheme="minorHAnsi" w:cstheme="minorHAnsi"/>
+                <w:sz w:val="20"/>
+              </w:rPr>
+              <w:t>, Music and Finance Investment</w:t>
             </w:r>
           </w:p>
           <w:p>
@@ -5775,8 +6162,6 @@
               <w:ind w:hanging="18"/>
               <w:rPr>
                 <w:rFonts w:asciiTheme="minorHAnsi" w:hAnsiTheme="minorHAnsi" w:cstheme="minorHAnsi"/>
-                <w:b/>
-                <w:bCs/>
                 <w:sz w:val="20"/>
               </w:rPr>
             </w:pPr>
@@ -5817,369 +6202,7 @@
                 <w:bCs/>
                 <w:sz w:val="20"/>
               </w:rPr>
-              <w:t>Education Details</w:t>
-            </w:r>
-          </w:p>
-        </w:tc>
-        <w:tc>
-          <w:tcPr>
-            <w:tcW w:w="8203" w:type="dxa"/>
-            <w:vAlign w:val="center"/>
-          </w:tcPr>
-          <w:p>
-            <w:pPr>
-              <w:pStyle w:val="Achievement"/>
-              <w:numPr>
-                <w:ilvl w:val="0"/>
-                <w:numId w:val="0"/>
-              </w:numPr>
-              <w:ind w:left="360" w:hanging="360"/>
-              <w:rPr>
-                <w:rFonts w:asciiTheme="minorHAnsi" w:hAnsiTheme="minorHAnsi" w:cstheme="minorHAnsi"/>
-                <w:sz w:val="20"/>
-              </w:rPr>
-            </w:pPr>
-          </w:p>
-          <w:p>
-            <w:pPr>
-              <w:pStyle w:val="Achievement"/>
-              <w:numPr>
-                <w:ilvl w:val="0"/>
-                <w:numId w:val="49"/>
-              </w:numPr>
-              <w:rPr>
-                <w:rFonts w:asciiTheme="minorHAnsi" w:hAnsiTheme="minorHAnsi" w:cstheme="minorHAnsi"/>
-                <w:sz w:val="20"/>
-              </w:rPr>
-            </w:pPr>
-            <w:r>
-              <w:rPr>
-                <w:rFonts w:asciiTheme="minorHAnsi" w:hAnsiTheme="minorHAnsi" w:cstheme="minorHAnsi"/>
-                <w:b/>
-                <w:bCs/>
-                <w:sz w:val="20"/>
-              </w:rPr>
-              <w:t>CCNA and MCSC certification training</w:t>
-            </w:r>
-            <w:r>
-              <w:rPr>
-                <w:rFonts w:asciiTheme="minorHAnsi" w:hAnsiTheme="minorHAnsi" w:cstheme="minorHAnsi"/>
-                <w:sz w:val="20"/>
-              </w:rPr>
-              <w:t>, ASET Delhi</w:t>
-            </w:r>
-            <w:r>
-              <w:rPr>
-                <w:rFonts w:asciiTheme="minorHAnsi" w:hAnsiTheme="minorHAnsi" w:cstheme="minorHAnsi"/>
-                <w:sz w:val="20"/>
-              </w:rPr>
-              <w:t xml:space="preserve"> 89</w:t>
-            </w:r>
-            <w:proofErr w:type="gramStart"/>
-            <w:r>
-              <w:rPr>
-                <w:rFonts w:asciiTheme="minorHAnsi" w:hAnsiTheme="minorHAnsi" w:cstheme="minorHAnsi"/>
-                <w:sz w:val="20"/>
-              </w:rPr>
-              <w:t xml:space="preserve">% </w:t>
-            </w:r>
-            <w:r>
-              <w:rPr>
-                <w:rFonts w:asciiTheme="minorHAnsi" w:hAnsiTheme="minorHAnsi" w:cstheme="minorHAnsi"/>
-                <w:sz w:val="20"/>
-              </w:rPr>
-              <w:t>,</w:t>
-            </w:r>
-            <w:proofErr w:type="gramEnd"/>
-            <w:r>
-              <w:rPr>
-                <w:rFonts w:asciiTheme="minorHAnsi" w:hAnsiTheme="minorHAnsi" w:cstheme="minorHAnsi"/>
-                <w:sz w:val="20"/>
-              </w:rPr>
-              <w:t xml:space="preserve"> 2010</w:t>
-            </w:r>
-          </w:p>
-          <w:p>
-            <w:pPr>
-              <w:pStyle w:val="Achievement"/>
-              <w:numPr>
-                <w:ilvl w:val="0"/>
-                <w:numId w:val="49"/>
-              </w:numPr>
-              <w:rPr>
-                <w:rFonts w:asciiTheme="minorHAnsi" w:hAnsiTheme="minorHAnsi" w:cstheme="minorHAnsi"/>
-                <w:sz w:val="20"/>
-              </w:rPr>
-            </w:pPr>
-            <w:r>
-              <w:rPr>
-                <w:rFonts w:asciiTheme="minorHAnsi" w:hAnsiTheme="minorHAnsi" w:cstheme="minorHAnsi"/>
-                <w:b/>
-                <w:bCs/>
-                <w:sz w:val="20"/>
-              </w:rPr>
-              <w:t>Diploma in N</w:t>
-            </w:r>
-            <w:r>
-              <w:rPr>
-                <w:rFonts w:asciiTheme="minorHAnsi" w:hAnsiTheme="minorHAnsi" w:cstheme="minorHAnsi"/>
-                <w:b/>
-                <w:bCs/>
-                <w:sz w:val="20"/>
-              </w:rPr>
-              <w:t xml:space="preserve">etworking </w:t>
-            </w:r>
-            <w:r>
-              <w:rPr>
-                <w:rFonts w:asciiTheme="minorHAnsi" w:hAnsiTheme="minorHAnsi" w:cstheme="minorHAnsi"/>
-                <w:b/>
-                <w:bCs/>
-                <w:sz w:val="20"/>
-              </w:rPr>
-              <w:t xml:space="preserve">and Hardware </w:t>
-            </w:r>
-            <w:r>
-              <w:rPr>
-                <w:rFonts w:asciiTheme="minorHAnsi" w:hAnsiTheme="minorHAnsi" w:cstheme="minorHAnsi"/>
-                <w:b/>
-                <w:bCs/>
-                <w:sz w:val="20"/>
-              </w:rPr>
-              <w:t>Diploma</w:t>
-            </w:r>
-            <w:r>
-              <w:rPr>
-                <w:rFonts w:asciiTheme="minorHAnsi" w:hAnsiTheme="minorHAnsi" w:cstheme="minorHAnsi"/>
-                <w:sz w:val="20"/>
-              </w:rPr>
-              <w:t xml:space="preserve">, ASET Delhi, </w:t>
-            </w:r>
-            <w:r>
-              <w:rPr>
-                <w:rFonts w:asciiTheme="minorHAnsi" w:hAnsiTheme="minorHAnsi" w:cstheme="minorHAnsi"/>
-                <w:sz w:val="20"/>
-              </w:rPr>
-              <w:t xml:space="preserve">February </w:t>
-            </w:r>
-            <w:r>
-              <w:rPr>
-                <w:rFonts w:asciiTheme="minorHAnsi" w:hAnsiTheme="minorHAnsi" w:cstheme="minorHAnsi"/>
-                <w:sz w:val="20"/>
-              </w:rPr>
-              <w:t>201</w:t>
-            </w:r>
-            <w:r>
-              <w:rPr>
-                <w:rFonts w:asciiTheme="minorHAnsi" w:hAnsiTheme="minorHAnsi" w:cstheme="minorHAnsi"/>
-                <w:sz w:val="20"/>
-              </w:rPr>
-              <w:t>1</w:t>
-            </w:r>
-          </w:p>
-          <w:p>
-            <w:pPr>
-              <w:pStyle w:val="Achievement"/>
-              <w:numPr>
-                <w:ilvl w:val="0"/>
-                <w:numId w:val="49"/>
-              </w:numPr>
-              <w:rPr>
-                <w:rFonts w:asciiTheme="minorHAnsi" w:hAnsiTheme="minorHAnsi" w:cstheme="minorHAnsi"/>
-                <w:sz w:val="20"/>
-              </w:rPr>
-            </w:pPr>
-            <w:r>
-              <w:rPr>
-                <w:rFonts w:asciiTheme="minorHAnsi" w:hAnsiTheme="minorHAnsi" w:cstheme="minorHAnsi"/>
-                <w:b/>
-                <w:bCs/>
-                <w:sz w:val="20"/>
-              </w:rPr>
-              <w:t>Diploma in Computer Software and Advance Application</w:t>
-            </w:r>
-            <w:r>
-              <w:rPr>
-                <w:rFonts w:asciiTheme="minorHAnsi" w:hAnsiTheme="minorHAnsi" w:cstheme="minorHAnsi"/>
-                <w:sz w:val="20"/>
-              </w:rPr>
-              <w:t>, MSBIC 82%, October 2010</w:t>
-            </w:r>
-          </w:p>
-          <w:p>
-            <w:pPr>
-              <w:pStyle w:val="Achievement"/>
-              <w:numPr>
-                <w:ilvl w:val="0"/>
-                <w:numId w:val="49"/>
-              </w:numPr>
-              <w:rPr>
-                <w:rFonts w:asciiTheme="minorHAnsi" w:hAnsiTheme="minorHAnsi" w:cstheme="minorHAnsi"/>
-                <w:sz w:val="20"/>
-              </w:rPr>
-            </w:pPr>
-            <w:r>
-              <w:rPr>
-                <w:rFonts w:asciiTheme="minorHAnsi" w:hAnsiTheme="minorHAnsi" w:cstheme="minorHAnsi"/>
-                <w:b/>
-                <w:bCs/>
-                <w:sz w:val="20"/>
-              </w:rPr>
-              <w:t>P</w:t>
-            </w:r>
-            <w:r>
-              <w:rPr>
-                <w:rFonts w:asciiTheme="minorHAnsi" w:hAnsiTheme="minorHAnsi" w:cstheme="minorHAnsi"/>
-                <w:b/>
-                <w:bCs/>
-                <w:sz w:val="20"/>
-              </w:rPr>
-              <w:t>rogramming and Computer Foundation</w:t>
-            </w:r>
-            <w:r>
-              <w:rPr>
-                <w:rFonts w:asciiTheme="minorHAnsi" w:hAnsiTheme="minorHAnsi" w:cstheme="minorHAnsi"/>
-                <w:sz w:val="20"/>
-              </w:rPr>
-              <w:t>, NIIT, June 2007</w:t>
-            </w:r>
-          </w:p>
-          <w:p>
-            <w:pPr>
-              <w:pStyle w:val="Achievement"/>
-              <w:numPr>
-                <w:ilvl w:val="0"/>
-                <w:numId w:val="49"/>
-              </w:numPr>
-              <w:rPr>
-                <w:rFonts w:asciiTheme="minorHAnsi" w:hAnsiTheme="minorHAnsi" w:cstheme="minorHAnsi"/>
-                <w:sz w:val="20"/>
-              </w:rPr>
-            </w:pPr>
-            <w:r>
-              <w:rPr>
-                <w:rFonts w:asciiTheme="minorHAnsi" w:hAnsiTheme="minorHAnsi" w:cstheme="minorHAnsi"/>
-                <w:b/>
-                <w:bCs/>
-                <w:sz w:val="20"/>
-              </w:rPr>
-              <w:t>Bachelor of Computer Applications</w:t>
-            </w:r>
-            <w:r>
-              <w:rPr>
-                <w:rFonts w:asciiTheme="minorHAnsi" w:hAnsiTheme="minorHAnsi" w:cstheme="minorHAnsi"/>
-                <w:sz w:val="20"/>
-              </w:rPr>
-              <w:t>, Delhi Rajghat, Indira Gandhi National Open University</w:t>
-            </w:r>
-            <w:r>
-              <w:rPr>
-                <w:rFonts w:asciiTheme="minorHAnsi" w:hAnsiTheme="minorHAnsi" w:cstheme="minorHAnsi"/>
-                <w:sz w:val="20"/>
-              </w:rPr>
-              <w:t xml:space="preserve">, 63.8%, </w:t>
-            </w:r>
-            <w:r>
-              <w:rPr>
-                <w:rFonts w:asciiTheme="minorHAnsi" w:hAnsiTheme="minorHAnsi" w:cstheme="minorHAnsi"/>
-                <w:sz w:val="20"/>
-              </w:rPr>
-              <w:t xml:space="preserve">(I.G.N.O.U) </w:t>
-            </w:r>
-            <w:r>
-              <w:rPr>
-                <w:rFonts w:asciiTheme="minorHAnsi" w:hAnsiTheme="minorHAnsi" w:cstheme="minorHAnsi"/>
-                <w:sz w:val="20"/>
-              </w:rPr>
-              <w:t xml:space="preserve">December </w:t>
-            </w:r>
-            <w:r>
-              <w:rPr>
-                <w:rFonts w:asciiTheme="minorHAnsi" w:hAnsiTheme="minorHAnsi" w:cstheme="minorHAnsi"/>
-                <w:sz w:val="20"/>
-              </w:rPr>
-              <w:t>2015</w:t>
-            </w:r>
-          </w:p>
-          <w:p>
-            <w:pPr>
-              <w:pStyle w:val="Achievement"/>
-              <w:numPr>
-                <w:ilvl w:val="0"/>
-                <w:numId w:val="49"/>
-              </w:numPr>
-              <w:rPr>
-                <w:rFonts w:asciiTheme="minorHAnsi" w:hAnsiTheme="minorHAnsi" w:cstheme="minorHAnsi"/>
-                <w:sz w:val="20"/>
-              </w:rPr>
-            </w:pPr>
-            <w:r>
-              <w:rPr>
-                <w:rFonts w:asciiTheme="minorHAnsi" w:hAnsiTheme="minorHAnsi" w:cstheme="minorHAnsi"/>
-                <w:b/>
-                <w:bCs/>
-                <w:sz w:val="20"/>
-              </w:rPr>
-              <w:t>Certifications</w:t>
-            </w:r>
-            <w:r>
-              <w:rPr>
-                <w:rFonts w:asciiTheme="minorHAnsi" w:hAnsiTheme="minorHAnsi" w:cstheme="minorHAnsi"/>
-                <w:sz w:val="20"/>
-              </w:rPr>
-              <w:t>: Core PMI 2017, Agile Foundation 2017, Telecom Basics 2020, CMMI 2.0 2020, HIPPA Security 2020, Performance management 2022, Business Aligned Framework (BAF) Overview 2023, Six Sigma and Lean 2023</w:t>
-            </w:r>
-          </w:p>
-          <w:p>
-            <w:pPr>
-              <w:pStyle w:val="Achievement"/>
-              <w:numPr>
-                <w:ilvl w:val="0"/>
-                <w:numId w:val="0"/>
-              </w:numPr>
-              <w:ind w:left="360" w:hanging="360"/>
-              <w:rPr>
-                <w:rFonts w:asciiTheme="minorHAnsi" w:hAnsiTheme="minorHAnsi" w:cstheme="minorHAnsi"/>
-                <w:sz w:val="20"/>
-              </w:rPr>
-            </w:pPr>
-          </w:p>
-        </w:tc>
-      </w:tr>
-      <w:tr>
-        <w:tblPrEx>
-          <w:tblLook w:val="0000" w:firstRow="0" w:lastRow="0" w:firstColumn="0" w:lastColumn="0" w:noHBand="0" w:noVBand="0"/>
-        </w:tblPrEx>
-        <w:trPr>
-          <w:trHeight w:val="800"/>
-        </w:trPr>
-        <w:tc>
-          <w:tcPr>
-            <w:tcW w:w="1422" w:type="dxa"/>
-          </w:tcPr>
-          <w:p>
-            <w:pPr>
-              <w:pStyle w:val="Achievement"/>
-              <w:numPr>
-                <w:ilvl w:val="0"/>
-                <w:numId w:val="0"/>
-              </w:numPr>
-              <w:jc w:val="left"/>
-              <w:rPr>
-                <w:rFonts w:asciiTheme="minorHAnsi" w:hAnsiTheme="minorHAnsi" w:cstheme="minorHAnsi"/>
-                <w:b/>
-                <w:bCs/>
-                <w:sz w:val="20"/>
-              </w:rPr>
-            </w:pPr>
-            <w:r>
-              <w:rPr>
-                <w:rFonts w:asciiTheme="minorHAnsi" w:hAnsiTheme="minorHAnsi" w:cstheme="minorHAnsi"/>
-                <w:b/>
-                <w:bCs/>
-                <w:sz w:val="20"/>
-              </w:rPr>
-              <w:br/>
-              <w:t>Hobbies</w:t>
+              <w:t>Personal Information</w:t>
             </w:r>
           </w:p>
         </w:tc>
@@ -6200,28 +6223,6 @@
                 <w:sz w:val="20"/>
               </w:rPr>
             </w:pPr>
-            <w:r>
-              <w:rPr>
-                <w:rFonts w:asciiTheme="minorHAnsi" w:hAnsiTheme="minorHAnsi" w:cstheme="minorHAnsi"/>
-                <w:sz w:val="20"/>
-              </w:rPr>
-              <w:br/>
-              <w:t>Yoga, Swimming, World News, Gaming</w:t>
-            </w:r>
-            <w:r>
-              <w:rPr>
-                <w:rFonts w:asciiTheme="minorHAnsi" w:hAnsiTheme="minorHAnsi" w:cstheme="minorHAnsi"/>
-                <w:sz w:val="20"/>
-              </w:rPr>
-              <w:t>, Data Science and AI Technology reading and learnings, Cycling</w:t>
-            </w:r>
-            <w:r>
-              <w:rPr>
-                <w:rFonts w:asciiTheme="minorHAnsi" w:hAnsiTheme="minorHAnsi" w:cstheme="minorHAnsi"/>
-                <w:sz w:val="20"/>
-              </w:rPr>
-              <w:t>, Music and Finance Investment</w:t>
-            </w:r>
           </w:p>
           <w:p>
             <w:pPr>
@@ -6231,6 +6232,194 @@
                 <w:numId w:val="0"/>
               </w:numPr>
               <w:ind w:hanging="18"/>
+              <w:rPr>
+                <w:rFonts w:asciiTheme="minorHAnsi" w:hAnsiTheme="minorHAnsi" w:cstheme="minorHAnsi"/>
+                <w:sz w:val="20"/>
+              </w:rPr>
+            </w:pPr>
+            <w:r>
+              <w:rPr>
+                <w:rFonts w:asciiTheme="minorHAnsi" w:hAnsiTheme="minorHAnsi" w:cstheme="minorHAnsi"/>
+                <w:sz w:val="20"/>
+              </w:rPr>
+              <w:t xml:space="preserve">Father (M.A. in Economics) retired as </w:t>
+            </w:r>
+            <w:r>
+              <w:rPr>
+                <w:rFonts w:asciiTheme="minorHAnsi" w:hAnsiTheme="minorHAnsi" w:cstheme="minorHAnsi"/>
+                <w:sz w:val="20"/>
+              </w:rPr>
+              <w:t>Asst. P</w:t>
+            </w:r>
+            <w:r>
+              <w:rPr>
+                <w:rFonts w:asciiTheme="minorHAnsi" w:hAnsiTheme="minorHAnsi" w:cstheme="minorHAnsi"/>
+                <w:sz w:val="20"/>
+              </w:rPr>
+              <w:t xml:space="preserve">rogram </w:t>
+            </w:r>
+            <w:r>
+              <w:rPr>
+                <w:rFonts w:asciiTheme="minorHAnsi" w:hAnsiTheme="minorHAnsi" w:cstheme="minorHAnsi"/>
+                <w:sz w:val="20"/>
+              </w:rPr>
+              <w:t>Director</w:t>
+            </w:r>
+            <w:r>
+              <w:rPr>
+                <w:rFonts w:asciiTheme="minorHAnsi" w:hAnsiTheme="minorHAnsi" w:cstheme="minorHAnsi"/>
+                <w:sz w:val="20"/>
+              </w:rPr>
+              <w:t>. Now works as share market player. Mother (B.A.)</w:t>
+            </w:r>
+            <w:r>
+              <w:rPr>
+                <w:rFonts w:asciiTheme="minorHAnsi" w:hAnsiTheme="minorHAnsi" w:cstheme="minorHAnsi"/>
+                <w:sz w:val="20"/>
+              </w:rPr>
+              <w:t xml:space="preserve"> retired Section Officer.</w:t>
+            </w:r>
+            <w:r>
+              <w:rPr>
+                <w:rFonts w:asciiTheme="minorHAnsi" w:hAnsiTheme="minorHAnsi" w:cstheme="minorHAnsi"/>
+                <w:sz w:val="20"/>
+              </w:rPr>
+              <w:t xml:space="preserve"> Younger brother </w:t>
+            </w:r>
+            <w:r>
+              <w:rPr>
+                <w:rFonts w:asciiTheme="minorHAnsi" w:hAnsiTheme="minorHAnsi" w:cstheme="minorHAnsi"/>
+                <w:sz w:val="20"/>
+              </w:rPr>
+              <w:t>working as SAP engineer for MNC</w:t>
+            </w:r>
+          </w:p>
+          <w:p>
+            <w:pPr>
+              <w:pStyle w:val="Achievement"/>
+              <w:numPr>
+                <w:ilvl w:val="0"/>
+                <w:numId w:val="0"/>
+              </w:numPr>
+              <w:ind w:hanging="18"/>
+              <w:rPr>
+                <w:rFonts w:asciiTheme="minorHAnsi" w:hAnsiTheme="minorHAnsi" w:cstheme="minorHAnsi"/>
+                <w:sz w:val="20"/>
+              </w:rPr>
+            </w:pPr>
+          </w:p>
+          <w:p>
+            <w:pPr>
+              <w:pStyle w:val="Achievement"/>
+              <w:numPr>
+                <w:ilvl w:val="0"/>
+                <w:numId w:val="0"/>
+              </w:numPr>
+              <w:ind w:left="-18"/>
+              <w:rPr>
+                <w:rFonts w:asciiTheme="minorHAnsi" w:hAnsiTheme="minorHAnsi" w:cstheme="minorHAnsi"/>
+                <w:sz w:val="20"/>
+              </w:rPr>
+            </w:pPr>
+            <w:r>
+              <w:rPr>
+                <w:rFonts w:asciiTheme="minorHAnsi" w:hAnsiTheme="minorHAnsi" w:cstheme="minorHAnsi"/>
+                <w:sz w:val="20"/>
+              </w:rPr>
+              <w:t>Thanks for reading my resume to the last page.</w:t>
+            </w:r>
+          </w:p>
+          <w:p>
+            <w:pPr>
+              <w:pStyle w:val="Achievement"/>
+              <w:numPr>
+                <w:ilvl w:val="0"/>
+                <w:numId w:val="0"/>
+              </w:numPr>
+              <w:ind w:left="-18"/>
+              <w:rPr>
+                <w:rFonts w:asciiTheme="minorHAnsi" w:hAnsiTheme="minorHAnsi" w:cstheme="minorHAnsi"/>
+                <w:sz w:val="20"/>
+              </w:rPr>
+            </w:pPr>
+          </w:p>
+          <w:p>
+            <w:pPr>
+              <w:pStyle w:val="Achievement"/>
+              <w:numPr>
+                <w:ilvl w:val="0"/>
+                <w:numId w:val="0"/>
+              </w:numPr>
+              <w:ind w:left="-18"/>
+              <w:rPr>
+                <w:rFonts w:asciiTheme="minorHAnsi" w:hAnsiTheme="minorHAnsi" w:cstheme="minorHAnsi"/>
+                <w:sz w:val="20"/>
+              </w:rPr>
+            </w:pPr>
+            <w:r>
+              <w:rPr>
+                <w:rFonts w:asciiTheme="minorHAnsi" w:hAnsiTheme="minorHAnsi" w:cstheme="minorHAnsi"/>
+                <w:sz w:val="20"/>
+              </w:rPr>
+              <w:t>Connect to online portfolio greatwebist.wordpress.com, github.com/</w:t>
+            </w:r>
+            <w:proofErr w:type="spellStart"/>
+            <w:r>
+              <w:rPr>
+                <w:rFonts w:asciiTheme="minorHAnsi" w:hAnsiTheme="minorHAnsi" w:cstheme="minorHAnsi"/>
+                <w:sz w:val="20"/>
+              </w:rPr>
+              <w:t>ranrolls</w:t>
+            </w:r>
+            <w:proofErr w:type="spellEnd"/>
+            <w:r>
+              <w:rPr>
+                <w:rFonts w:asciiTheme="minorHAnsi" w:hAnsiTheme="minorHAnsi" w:cstheme="minorHAnsi"/>
+                <w:sz w:val="20"/>
+              </w:rPr>
+              <w:t xml:space="preserve"> and </w:t>
+            </w:r>
+            <w:proofErr w:type="spellStart"/>
+            <w:r>
+              <w:rPr>
+                <w:rFonts w:asciiTheme="minorHAnsi" w:hAnsiTheme="minorHAnsi" w:cstheme="minorHAnsi"/>
+                <w:sz w:val="20"/>
+              </w:rPr>
+              <w:t>stackoverflow</w:t>
+            </w:r>
+            <w:proofErr w:type="spellEnd"/>
+            <w:r>
+              <w:rPr>
+                <w:rFonts w:asciiTheme="minorHAnsi" w:hAnsiTheme="minorHAnsi" w:cstheme="minorHAnsi"/>
+                <w:sz w:val="20"/>
+              </w:rPr>
+              <w:t>/</w:t>
+            </w:r>
+            <w:proofErr w:type="spellStart"/>
+            <w:r>
+              <w:rPr>
+                <w:rFonts w:asciiTheme="minorHAnsi" w:hAnsiTheme="minorHAnsi" w:cstheme="minorHAnsi"/>
+                <w:sz w:val="20"/>
+              </w:rPr>
+              <w:t>roybellnet</w:t>
+            </w:r>
+            <w:proofErr w:type="spellEnd"/>
+            <w:r>
+              <w:rPr>
+                <w:rFonts w:asciiTheme="minorHAnsi" w:hAnsiTheme="minorHAnsi" w:cstheme="minorHAnsi"/>
+                <w:sz w:val="20"/>
+              </w:rPr>
+              <w:t xml:space="preserve"> for latest update. It will also help you to track technical journey in computer world so far</w:t>
+            </w:r>
+          </w:p>
+          <w:p>
+            <w:pPr>
+              <w:pStyle w:val="Achievement"/>
+              <w:numPr>
+                <w:ilvl w:val="0"/>
+                <w:numId w:val="0"/>
+              </w:numPr>
+              <w:ind w:left="-18"/>
               <w:rPr>
                 <w:rFonts w:asciiTheme="minorHAnsi" w:hAnsiTheme="minorHAnsi" w:cstheme="minorHAnsi"/>
                 <w:sz w:val="20"/>
@@ -6273,7 +6462,82 @@
                 <w:bCs/>
                 <w:sz w:val="20"/>
               </w:rPr>
-              <w:t>Personal Information</w:t>
+              <w:t>Date of Birth</w:t>
+            </w:r>
+          </w:p>
+          <w:p>
+            <w:pPr>
+              <w:pStyle w:val="Achievement"/>
+              <w:numPr>
+                <w:ilvl w:val="0"/>
+                <w:numId w:val="0"/>
+              </w:numPr>
+              <w:jc w:val="left"/>
+              <w:rPr>
+                <w:rFonts w:asciiTheme="minorHAnsi" w:hAnsiTheme="minorHAnsi" w:cstheme="minorHAnsi"/>
+                <w:b/>
+                <w:bCs/>
+                <w:sz w:val="20"/>
+              </w:rPr>
+            </w:pPr>
+            <w:r>
+              <w:rPr>
+                <w:rFonts w:asciiTheme="minorHAnsi" w:hAnsiTheme="minorHAnsi" w:cstheme="minorHAnsi"/>
+                <w:b/>
+                <w:bCs/>
+                <w:sz w:val="20"/>
+              </w:rPr>
+              <w:t>Father’s name</w:t>
+            </w:r>
+          </w:p>
+          <w:p>
+            <w:pPr>
+              <w:pStyle w:val="Achievement"/>
+              <w:numPr>
+                <w:ilvl w:val="0"/>
+                <w:numId w:val="0"/>
+              </w:numPr>
+              <w:jc w:val="left"/>
+              <w:rPr>
+                <w:rFonts w:asciiTheme="minorHAnsi" w:hAnsiTheme="minorHAnsi" w:cstheme="minorHAnsi"/>
+                <w:b/>
+                <w:bCs/>
+                <w:sz w:val="20"/>
+              </w:rPr>
+            </w:pPr>
+            <w:r>
+              <w:rPr>
+                <w:rFonts w:asciiTheme="minorHAnsi" w:hAnsiTheme="minorHAnsi" w:cstheme="minorHAnsi"/>
+                <w:b/>
+                <w:bCs/>
+                <w:sz w:val="20"/>
+              </w:rPr>
+              <w:t>Marital Status</w:t>
+            </w:r>
+          </w:p>
+          <w:p>
+            <w:pPr>
+              <w:pStyle w:val="Achievement"/>
+              <w:numPr>
+                <w:ilvl w:val="0"/>
+                <w:numId w:val="0"/>
+              </w:numPr>
+              <w:jc w:val="left"/>
+              <w:rPr>
+                <w:rFonts w:asciiTheme="minorHAnsi" w:hAnsiTheme="minorHAnsi" w:cstheme="minorHAnsi"/>
+                <w:b/>
+                <w:bCs/>
+                <w:sz w:val="20"/>
+              </w:rPr>
+            </w:pPr>
+            <w:r>
+              <w:rPr>
+                <w:rFonts w:asciiTheme="minorHAnsi" w:hAnsiTheme="minorHAnsi" w:cstheme="minorHAnsi"/>
+                <w:b/>
+                <w:bCs/>
+                <w:sz w:val="20"/>
+              </w:rPr>
+              <w:t>Languages</w:t>
             </w:r>
           </w:p>
         </w:tc>
@@ -6302,7 +6566,6 @@
                 <w:ilvl w:val="0"/>
                 <w:numId w:val="0"/>
               </w:numPr>
-              <w:ind w:hanging="18"/>
               <w:rPr>
                 <w:rFonts w:asciiTheme="minorHAnsi" w:hAnsiTheme="minorHAnsi" w:cstheme="minorHAnsi"/>
                 <w:sz w:val="20"/>
@@ -6313,17 +6576,23 @@
                 <w:rFonts w:asciiTheme="minorHAnsi" w:hAnsiTheme="minorHAnsi" w:cstheme="minorHAnsi"/>
                 <w:sz w:val="20"/>
               </w:rPr>
-              <w:t xml:space="preserve">Father (M.A. in Economics) retired as program officer. Now works as share market player. Mother (B.A.) Younger brother pursuing </w:t>
-            </w:r>
-            <w:proofErr w:type="gramStart"/>
-            <w:r>
-              <w:rPr>
-                <w:rFonts w:asciiTheme="minorHAnsi" w:hAnsiTheme="minorHAnsi" w:cstheme="minorHAnsi"/>
-                <w:sz w:val="20"/>
-              </w:rPr>
-              <w:t>M.Com</w:t>
-            </w:r>
-            <w:proofErr w:type="gramEnd"/>
+              <w:t>02</w:t>
+            </w:r>
+            <w:r>
+              <w:rPr>
+                <w:rFonts w:asciiTheme="minorHAnsi" w:hAnsiTheme="minorHAnsi" w:cstheme="minorHAnsi"/>
+                <w:sz w:val="20"/>
+                <w:vertAlign w:val="superscript"/>
+              </w:rPr>
+              <w:t>nd</w:t>
+            </w:r>
+            <w:r>
+              <w:rPr>
+                <w:rFonts w:asciiTheme="minorHAnsi" w:hAnsiTheme="minorHAnsi" w:cstheme="minorHAnsi"/>
+                <w:sz w:val="20"/>
+              </w:rPr>
+              <w:t xml:space="preserve"> March 1988</w:t>
+            </w:r>
           </w:p>
           <w:p>
             <w:pPr>
@@ -6338,6 +6607,13 @@
                 <w:sz w:val="20"/>
               </w:rPr>
             </w:pPr>
+            <w:r>
+              <w:rPr>
+                <w:rFonts w:asciiTheme="minorHAnsi" w:hAnsiTheme="minorHAnsi" w:cstheme="minorHAnsi"/>
+                <w:sz w:val="20"/>
+              </w:rPr>
+              <w:t>Shri Rajender Kumar Sharma</w:t>
+            </w:r>
           </w:p>
           <w:p>
             <w:pPr>
@@ -6346,7 +6622,7 @@
                 <w:ilvl w:val="0"/>
                 <w:numId w:val="0"/>
               </w:numPr>
-              <w:ind w:left="-18"/>
+              <w:ind w:hanging="18"/>
               <w:rPr>
                 <w:rFonts w:asciiTheme="minorHAnsi" w:hAnsiTheme="minorHAnsi" w:cstheme="minorHAnsi"/>
                 <w:sz w:val="20"/>
@@ -6357,7 +6633,7 @@
                 <w:rFonts w:asciiTheme="minorHAnsi" w:hAnsiTheme="minorHAnsi" w:cstheme="minorHAnsi"/>
                 <w:sz w:val="20"/>
               </w:rPr>
-              <w:t>Thanks for reading my resume to the last page.</w:t>
+              <w:t>Married</w:t>
             </w:r>
           </w:p>
           <w:p>
@@ -6367,12 +6643,19 @@
                 <w:ilvl w:val="0"/>
                 <w:numId w:val="0"/>
               </w:numPr>
-              <w:ind w:left="-18"/>
+              <w:ind w:hanging="18"/>
               <w:rPr>
                 <w:rFonts w:asciiTheme="minorHAnsi" w:hAnsiTheme="minorHAnsi" w:cstheme="minorHAnsi"/>
                 <w:sz w:val="20"/>
               </w:rPr>
             </w:pPr>
+            <w:r>
+              <w:rPr>
+                <w:rFonts w:asciiTheme="minorHAnsi" w:hAnsiTheme="minorHAnsi" w:cstheme="minorHAnsi"/>
+                <w:sz w:val="20"/>
+              </w:rPr>
+              <w:t>English, Hindi and Punjabi</w:t>
+            </w:r>
           </w:p>
           <w:p>
             <w:pPr>
@@ -6381,76 +6664,7 @@
                 <w:ilvl w:val="0"/>
                 <w:numId w:val="0"/>
               </w:numPr>
-              <w:ind w:left="-18"/>
-              <w:rPr>
-                <w:rFonts w:asciiTheme="minorHAnsi" w:hAnsiTheme="minorHAnsi" w:cstheme="minorHAnsi"/>
-                <w:sz w:val="20"/>
-              </w:rPr>
-            </w:pPr>
-            <w:r>
-              <w:rPr>
-                <w:rFonts w:asciiTheme="minorHAnsi" w:hAnsiTheme="minorHAnsi" w:cstheme="minorHAnsi"/>
-                <w:sz w:val="20"/>
-              </w:rPr>
-              <w:t>Connect to online portfolio greatwebist.wordpress.com, github.com/</w:t>
-            </w:r>
-            <w:proofErr w:type="spellStart"/>
-            <w:r>
-              <w:rPr>
-                <w:rFonts w:asciiTheme="minorHAnsi" w:hAnsiTheme="minorHAnsi" w:cstheme="minorHAnsi"/>
-                <w:sz w:val="20"/>
-              </w:rPr>
-              <w:t>ranrolls</w:t>
-            </w:r>
-            <w:proofErr w:type="spellEnd"/>
-            <w:r>
-              <w:rPr>
-                <w:rFonts w:asciiTheme="minorHAnsi" w:hAnsiTheme="minorHAnsi" w:cstheme="minorHAnsi"/>
-                <w:sz w:val="20"/>
-              </w:rPr>
-              <w:t xml:space="preserve"> and </w:t>
-            </w:r>
-            <w:proofErr w:type="spellStart"/>
-            <w:r>
-              <w:rPr>
-                <w:rFonts w:asciiTheme="minorHAnsi" w:hAnsiTheme="minorHAnsi" w:cstheme="minorHAnsi"/>
-                <w:sz w:val="20"/>
-              </w:rPr>
-              <w:t>stackoverflow</w:t>
-            </w:r>
-            <w:proofErr w:type="spellEnd"/>
-            <w:r>
-              <w:rPr>
-                <w:rFonts w:asciiTheme="minorHAnsi" w:hAnsiTheme="minorHAnsi" w:cstheme="minorHAnsi"/>
-                <w:sz w:val="20"/>
-              </w:rPr>
-              <w:t>/</w:t>
-            </w:r>
-            <w:proofErr w:type="spellStart"/>
-            <w:r>
-              <w:rPr>
-                <w:rFonts w:asciiTheme="minorHAnsi" w:hAnsiTheme="minorHAnsi" w:cstheme="minorHAnsi"/>
-                <w:sz w:val="20"/>
-              </w:rPr>
-              <w:t>roybellnet</w:t>
-            </w:r>
-            <w:proofErr w:type="spellEnd"/>
-            <w:r>
-              <w:rPr>
-                <w:rFonts w:asciiTheme="minorHAnsi" w:hAnsiTheme="minorHAnsi" w:cstheme="minorHAnsi"/>
-                <w:sz w:val="20"/>
-              </w:rPr>
-              <w:t xml:space="preserve"> for latest update. It will also help you to track technical journey in computer world so far</w:t>
-            </w:r>
-          </w:p>
-          <w:p>
-            <w:pPr>
-              <w:pStyle w:val="Achievement"/>
-              <w:numPr>
-                <w:ilvl w:val="0"/>
-                <w:numId w:val="0"/>
-              </w:numPr>
-              <w:ind w:left="-18"/>
+              <w:ind w:hanging="18"/>
               <w:rPr>
                 <w:rFonts w:asciiTheme="minorHAnsi" w:hAnsiTheme="minorHAnsi" w:cstheme="minorHAnsi"/>
                 <w:sz w:val="20"/>
@@ -6493,100 +6707,7 @@
                 <w:bCs/>
                 <w:sz w:val="20"/>
               </w:rPr>
-              <w:t>P</w:t>
-            </w:r>
-            <w:r>
-              <w:rPr>
-                <w:rFonts w:asciiTheme="minorHAnsi" w:hAnsiTheme="minorHAnsi" w:cstheme="minorHAnsi"/>
-                <w:b/>
-                <w:bCs/>
-                <w:sz w:val="20"/>
-              </w:rPr>
-              <w:t>ersonal Details</w:t>
-            </w:r>
-          </w:p>
-          <w:p>
-            <w:pPr>
-              <w:pStyle w:val="Achievement"/>
-              <w:numPr>
-                <w:ilvl w:val="0"/>
-                <w:numId w:val="0"/>
-              </w:numPr>
-              <w:jc w:val="left"/>
-              <w:rPr>
-                <w:rFonts w:asciiTheme="minorHAnsi" w:hAnsiTheme="minorHAnsi" w:cstheme="minorHAnsi"/>
-                <w:sz w:val="20"/>
-              </w:rPr>
-            </w:pPr>
-            <w:r>
-              <w:rPr>
-                <w:rFonts w:asciiTheme="minorHAnsi" w:hAnsiTheme="minorHAnsi" w:cstheme="minorHAnsi"/>
-                <w:sz w:val="20"/>
-              </w:rPr>
-              <w:t>Date of Birth</w:t>
-            </w:r>
-          </w:p>
-          <w:p>
-            <w:pPr>
-              <w:pStyle w:val="Achievement"/>
-              <w:numPr>
-                <w:ilvl w:val="0"/>
-                <w:numId w:val="0"/>
-              </w:numPr>
-              <w:jc w:val="left"/>
-              <w:rPr>
-                <w:rFonts w:asciiTheme="minorHAnsi" w:hAnsiTheme="minorHAnsi" w:cstheme="minorHAnsi"/>
-                <w:sz w:val="20"/>
-              </w:rPr>
-            </w:pPr>
-            <w:r>
-              <w:rPr>
-                <w:rFonts w:asciiTheme="minorHAnsi" w:hAnsiTheme="minorHAnsi" w:cstheme="minorHAnsi"/>
-                <w:sz w:val="20"/>
-              </w:rPr>
-              <w:t>Father’s name</w:t>
-            </w:r>
-          </w:p>
-          <w:p>
-            <w:pPr>
-              <w:pStyle w:val="Achievement"/>
-              <w:numPr>
-                <w:ilvl w:val="0"/>
-                <w:numId w:val="0"/>
-              </w:numPr>
-              <w:jc w:val="left"/>
-              <w:rPr>
-                <w:rFonts w:asciiTheme="minorHAnsi" w:hAnsiTheme="minorHAnsi" w:cstheme="minorHAnsi"/>
-                <w:sz w:val="20"/>
-              </w:rPr>
-            </w:pPr>
-            <w:r>
-              <w:rPr>
-                <w:rFonts w:asciiTheme="minorHAnsi" w:hAnsiTheme="minorHAnsi" w:cstheme="minorHAnsi"/>
-                <w:sz w:val="20"/>
-              </w:rPr>
-              <w:t>Marital Status</w:t>
-            </w:r>
-          </w:p>
-          <w:p>
-            <w:pPr>
-              <w:pStyle w:val="Achievement"/>
-              <w:numPr>
-                <w:ilvl w:val="0"/>
-                <w:numId w:val="0"/>
-              </w:numPr>
-              <w:jc w:val="left"/>
-              <w:rPr>
-                <w:rFonts w:asciiTheme="minorHAnsi" w:hAnsiTheme="minorHAnsi" w:cstheme="minorHAnsi"/>
-                <w:sz w:val="20"/>
-              </w:rPr>
-            </w:pPr>
-            <w:r>
-              <w:rPr>
-                <w:rFonts w:asciiTheme="minorHAnsi" w:hAnsiTheme="minorHAnsi" w:cstheme="minorHAnsi"/>
-                <w:sz w:val="20"/>
-              </w:rPr>
-              <w:t>Languages</w:t>
+              <w:t>Declaration</w:t>
             </w:r>
           </w:p>
         </w:tc>
@@ -6621,118 +6742,13 @@
                 <w:sz w:val="20"/>
               </w:rPr>
             </w:pPr>
-          </w:p>
-          <w:p>
-            <w:pPr>
-              <w:pStyle w:val="Achievement"/>
-              <w:numPr>
-                <w:ilvl w:val="0"/>
-                <w:numId w:val="0"/>
-              </w:numPr>
-              <w:ind w:hanging="18"/>
-              <w:rPr>
-                <w:rFonts w:asciiTheme="minorHAnsi" w:hAnsiTheme="minorHAnsi" w:cstheme="minorHAnsi"/>
-                <w:sz w:val="20"/>
-              </w:rPr>
-            </w:pPr>
-          </w:p>
-          <w:p>
-            <w:pPr>
-              <w:pStyle w:val="Achievement"/>
-              <w:numPr>
-                <w:ilvl w:val="0"/>
-                <w:numId w:val="0"/>
-              </w:numPr>
-              <w:ind w:hanging="18"/>
-              <w:rPr>
-                <w:rFonts w:asciiTheme="minorHAnsi" w:hAnsiTheme="minorHAnsi" w:cstheme="minorHAnsi"/>
-                <w:sz w:val="20"/>
-              </w:rPr>
-            </w:pPr>
-            <w:r>
-              <w:rPr>
-                <w:rFonts w:asciiTheme="minorHAnsi" w:hAnsiTheme="minorHAnsi" w:cstheme="minorHAnsi"/>
-                <w:sz w:val="20"/>
-              </w:rPr>
-              <w:t>02nd March 1988</w:t>
-            </w:r>
-          </w:p>
-          <w:p>
-            <w:pPr>
-              <w:pStyle w:val="Achievement"/>
-              <w:numPr>
-                <w:ilvl w:val="0"/>
-                <w:numId w:val="0"/>
-              </w:numPr>
-              <w:ind w:hanging="18"/>
-              <w:rPr>
-                <w:rFonts w:asciiTheme="minorHAnsi" w:hAnsiTheme="minorHAnsi" w:cstheme="minorHAnsi"/>
-                <w:sz w:val="20"/>
-              </w:rPr>
-            </w:pPr>
-            <w:r>
-              <w:rPr>
-                <w:rFonts w:asciiTheme="minorHAnsi" w:hAnsiTheme="minorHAnsi" w:cstheme="minorHAnsi"/>
-                <w:sz w:val="20"/>
-              </w:rPr>
-              <w:t>Shri Rajender Kumar Sharma</w:t>
-            </w:r>
-          </w:p>
-          <w:p>
-            <w:pPr>
-              <w:pStyle w:val="Achievement"/>
-              <w:numPr>
-                <w:ilvl w:val="0"/>
-                <w:numId w:val="0"/>
-              </w:numPr>
-              <w:ind w:hanging="18"/>
-              <w:rPr>
-                <w:rFonts w:asciiTheme="minorHAnsi" w:hAnsiTheme="minorHAnsi" w:cstheme="minorHAnsi"/>
-                <w:sz w:val="20"/>
-              </w:rPr>
-            </w:pPr>
-            <w:r>
-              <w:rPr>
-                <w:rFonts w:asciiTheme="minorHAnsi" w:hAnsiTheme="minorHAnsi" w:cstheme="minorHAnsi"/>
-                <w:sz w:val="20"/>
-              </w:rPr>
-              <w:t>Married</w:t>
-            </w:r>
-          </w:p>
-          <w:p>
-            <w:pPr>
-              <w:pStyle w:val="Achievement"/>
-              <w:numPr>
-                <w:ilvl w:val="0"/>
-                <w:numId w:val="0"/>
-              </w:numPr>
-              <w:ind w:hanging="18"/>
-              <w:rPr>
-                <w:rFonts w:asciiTheme="minorHAnsi" w:hAnsiTheme="minorHAnsi" w:cstheme="minorHAnsi"/>
-                <w:sz w:val="20"/>
-              </w:rPr>
-            </w:pPr>
-            <w:r>
-              <w:rPr>
-                <w:rFonts w:asciiTheme="minorHAnsi" w:hAnsiTheme="minorHAnsi" w:cstheme="minorHAnsi"/>
-                <w:sz w:val="20"/>
-              </w:rPr>
-              <w:t>English, Hindi and Punjabi</w:t>
-            </w:r>
-          </w:p>
-          <w:p>
-            <w:pPr>
-              <w:pStyle w:val="Achievement"/>
-              <w:numPr>
-                <w:ilvl w:val="0"/>
-                <w:numId w:val="0"/>
-              </w:numPr>
-              <w:ind w:hanging="18"/>
-              <w:rPr>
-                <w:rFonts w:asciiTheme="minorHAnsi" w:hAnsiTheme="minorHAnsi" w:cstheme="minorHAnsi"/>
-                <w:sz w:val="20"/>
-              </w:rPr>
-            </w:pPr>
+            <w:r>
+              <w:rPr>
+                <w:rFonts w:asciiTheme="minorHAnsi" w:hAnsiTheme="minorHAnsi" w:cstheme="minorHAnsi"/>
+                <w:sz w:val="20"/>
+              </w:rPr>
+              <w:t>I hereby declare that all the above-mentioned facts are true to the best of my knowledge.</w:t>
+            </w:r>
           </w:p>
         </w:tc>
       </w:tr>
@@ -6763,15 +6779,72 @@
                 <w:sz w:val="20"/>
               </w:rPr>
             </w:pPr>
-            <w:r>
+          </w:p>
+          <w:p>
+            <w:pPr>
+              <w:pStyle w:val="Achievement"/>
+              <w:numPr>
+                <w:ilvl w:val="0"/>
+                <w:numId w:val="0"/>
+              </w:numPr>
+              <w:jc w:val="left"/>
               <w:rPr>
                 <w:rFonts w:asciiTheme="minorHAnsi" w:hAnsiTheme="minorHAnsi" w:cstheme="minorHAnsi"/>
                 <w:b/>
                 <w:bCs/>
                 <w:sz w:val="20"/>
               </w:rPr>
-              <w:t>Declaration</w:t>
-            </w:r>
+            </w:pPr>
+            <w:r>
+              <w:rPr>
+                <w:rFonts w:asciiTheme="minorHAnsi" w:hAnsiTheme="minorHAnsi" w:cstheme="minorHAnsi"/>
+                <w:b/>
+                <w:bCs/>
+                <w:sz w:val="20"/>
+              </w:rPr>
+              <w:t>Dated</w:t>
+            </w:r>
+          </w:p>
+          <w:p>
+            <w:pPr>
+              <w:pStyle w:val="Achievement"/>
+              <w:numPr>
+                <w:ilvl w:val="0"/>
+                <w:numId w:val="0"/>
+              </w:numPr>
+              <w:jc w:val="left"/>
+              <w:rPr>
+                <w:rFonts w:asciiTheme="minorHAnsi" w:hAnsiTheme="minorHAnsi" w:cstheme="minorHAnsi"/>
+                <w:b/>
+                <w:bCs/>
+                <w:sz w:val="20"/>
+              </w:rPr>
+            </w:pPr>
+            <w:r>
+              <w:rPr>
+                <w:rFonts w:asciiTheme="minorHAnsi" w:hAnsiTheme="minorHAnsi" w:cstheme="minorHAnsi"/>
+                <w:b/>
+                <w:bCs/>
+                <w:sz w:val="20"/>
+              </w:rPr>
+              <w:t>Place</w:t>
+            </w:r>
+          </w:p>
+          <w:p>
+            <w:pPr>
+              <w:pStyle w:val="Achievement"/>
+              <w:numPr>
+                <w:ilvl w:val="0"/>
+                <w:numId w:val="0"/>
+              </w:numPr>
+              <w:jc w:val="left"/>
+              <w:rPr>
+                <w:rFonts w:asciiTheme="minorHAnsi" w:hAnsiTheme="minorHAnsi" w:cstheme="minorHAnsi"/>
+                <w:b/>
+                <w:bCs/>
+                <w:sz w:val="20"/>
+              </w:rPr>
+            </w:pPr>
           </w:p>
         </w:tc>
         <w:tc>
@@ -6810,144 +6883,8 @@
                 <w:rFonts w:asciiTheme="minorHAnsi" w:hAnsiTheme="minorHAnsi" w:cstheme="minorHAnsi"/>
                 <w:sz w:val="20"/>
               </w:rPr>
-              <w:t>I hereby declare that all the above-mentioned facts are true to the best of my knowledge.</w:t>
-            </w:r>
-          </w:p>
-        </w:tc>
-      </w:tr>
-      <w:tr>
-        <w:tblPrEx>
-          <w:tblLook w:val="0000" w:firstRow="0" w:lastRow="0" w:firstColumn="0" w:lastColumn="0" w:noHBand="0" w:noVBand="0"/>
-        </w:tblPrEx>
-        <w:trPr>
-          <w:trHeight w:val="800"/>
-        </w:trPr>
-        <w:tc>
-          <w:tcPr>
-            <w:tcW w:w="1422" w:type="dxa"/>
-            <w:vAlign w:val="center"/>
-          </w:tcPr>
-          <w:p>
-            <w:pPr>
-              <w:pStyle w:val="Achievement"/>
-              <w:numPr>
-                <w:ilvl w:val="0"/>
-                <w:numId w:val="0"/>
-              </w:numPr>
-              <w:jc w:val="left"/>
-              <w:rPr>
-                <w:rFonts w:asciiTheme="minorHAnsi" w:hAnsiTheme="minorHAnsi" w:cstheme="minorHAnsi"/>
-                <w:b/>
-                <w:bCs/>
-                <w:sz w:val="20"/>
-              </w:rPr>
-            </w:pPr>
-            <w:r>
-              <w:rPr>
-                <w:rFonts w:asciiTheme="minorHAnsi" w:hAnsiTheme="minorHAnsi" w:cstheme="minorHAnsi"/>
-                <w:b/>
-                <w:bCs/>
-                <w:sz w:val="20"/>
-              </w:rPr>
-              <w:t>Dated</w:t>
-            </w:r>
-          </w:p>
-        </w:tc>
-        <w:tc>
-          <w:tcPr>
-            <w:tcW w:w="8203" w:type="dxa"/>
-          </w:tcPr>
-          <w:p>
-            <w:pPr>
-              <w:pStyle w:val="Achievement"/>
-              <w:numPr>
-                <w:ilvl w:val="0"/>
-                <w:numId w:val="0"/>
-              </w:numPr>
-              <w:ind w:hanging="18"/>
-              <w:rPr>
-                <w:rFonts w:asciiTheme="minorHAnsi" w:hAnsiTheme="minorHAnsi" w:cstheme="minorHAnsi"/>
-                <w:sz w:val="20"/>
-              </w:rPr>
-            </w:pPr>
-          </w:p>
-          <w:p>
-            <w:pPr>
-              <w:pStyle w:val="Achievement"/>
-              <w:numPr>
-                <w:ilvl w:val="0"/>
-                <w:numId w:val="0"/>
-              </w:numPr>
-              <w:rPr>
-                <w:rFonts w:asciiTheme="minorHAnsi" w:hAnsiTheme="minorHAnsi" w:cstheme="minorHAnsi"/>
-                <w:sz w:val="20"/>
-              </w:rPr>
-            </w:pPr>
-            <w:r>
-              <w:rPr>
-                <w:rFonts w:asciiTheme="minorHAnsi" w:hAnsiTheme="minorHAnsi" w:cstheme="minorHAnsi"/>
-                <w:sz w:val="20"/>
-              </w:rPr>
               <w:t>_ _ - _ _ - 2 0 _ _</w:t>
             </w:r>
-          </w:p>
-        </w:tc>
-      </w:tr>
-      <w:tr>
-        <w:tblPrEx>
-          <w:tblLook w:val="0000" w:firstRow="0" w:lastRow="0" w:firstColumn="0" w:lastColumn="0" w:noHBand="0" w:noVBand="0"/>
-        </w:tblPrEx>
-        <w:trPr>
-          <w:trHeight w:val="800"/>
-        </w:trPr>
-        <w:tc>
-          <w:tcPr>
-            <w:tcW w:w="1422" w:type="dxa"/>
-            <w:vAlign w:val="center"/>
-          </w:tcPr>
-          <w:p>
-            <w:pPr>
-              <w:pStyle w:val="Achievement"/>
-              <w:numPr>
-                <w:ilvl w:val="0"/>
-                <w:numId w:val="0"/>
-              </w:numPr>
-              <w:jc w:val="left"/>
-              <w:rPr>
-                <w:rFonts w:asciiTheme="minorHAnsi" w:hAnsiTheme="minorHAnsi" w:cstheme="minorHAnsi"/>
-                <w:b/>
-                <w:bCs/>
-                <w:sz w:val="20"/>
-              </w:rPr>
-            </w:pPr>
-            <w:r>
-              <w:rPr>
-                <w:rFonts w:asciiTheme="minorHAnsi" w:hAnsiTheme="minorHAnsi" w:cstheme="minorHAnsi"/>
-                <w:b/>
-                <w:bCs/>
-                <w:sz w:val="20"/>
-              </w:rPr>
-              <w:t>Place</w:t>
-            </w:r>
-          </w:p>
-        </w:tc>
-        <w:tc>
-          <w:tcPr>
-            <w:tcW w:w="8203" w:type="dxa"/>
-          </w:tcPr>
-          <w:p>
-            <w:pPr>
-              <w:pStyle w:val="Achievement"/>
-              <w:numPr>
-                <w:ilvl w:val="0"/>
-                <w:numId w:val="0"/>
-              </w:numPr>
-              <w:ind w:hanging="18"/>
-              <w:rPr>
-                <w:rFonts w:asciiTheme="minorHAnsi" w:hAnsiTheme="minorHAnsi" w:cstheme="minorHAnsi"/>
-                <w:sz w:val="20"/>
-              </w:rPr>
-            </w:pPr>
           </w:p>
           <w:p>
             <w:pPr>
@@ -6969,6 +6906,20 @@
               </w:rPr>
               <w:t>New Delhi, India</w:t>
             </w:r>
+          </w:p>
+          <w:p>
+            <w:pPr>
+              <w:pStyle w:val="Achievement"/>
+              <w:numPr>
+                <w:ilvl w:val="0"/>
+                <w:numId w:val="0"/>
+              </w:numPr>
+              <w:ind w:hanging="18"/>
+              <w:rPr>
+                <w:rFonts w:asciiTheme="minorHAnsi" w:hAnsiTheme="minorHAnsi" w:cstheme="minorHAnsi"/>
+                <w:sz w:val="20"/>
+              </w:rPr>
+            </w:pPr>
           </w:p>
         </w:tc>
       </w:tr>
@@ -12338,6 +12289,7 @@
   <w:style w:type="character" w:default="1" w:styleId="DefaultParagraphFont">
     <w:name w:val="Default Paragraph Font"/>
     <w:uiPriority w:val="1"/>
+    <w:semiHidden/>
     <w:unhideWhenUsed/>
   </w:style>
   <w:style w:type="table" w:default="1" w:styleId="TableNormal">

</xml_diff>